<commit_message>
flash protocol document update
</commit_message>
<xml_diff>
--- a/project Documentation/Technical Documents/Flashing protocol.docx
+++ b/project Documentation/Technical Documents/Flashing protocol.docx
@@ -219,7 +219,7 @@
         <mc:AlternateContent>
           <mc:Choice Requires="wps">
             <w:drawing>
-              <wp:anchor distT="0" distB="0" distL="114300" distR="114300" simplePos="0" relativeHeight="251664384" behindDoc="0" locked="0" layoutInCell="1" allowOverlap="1" wp14:anchorId="07D6BE22" wp14:editId="5448E409">
+              <wp:anchor distT="0" distB="0" distL="114300" distR="114300" simplePos="0" relativeHeight="251656192" behindDoc="0" locked="0" layoutInCell="1" allowOverlap="1" wp14:anchorId="07D6BE22" wp14:editId="5448E409">
                 <wp:simplePos x="0" y="0"/>
                 <wp:positionH relativeFrom="column">
                   <wp:posOffset>2176463</wp:posOffset>
@@ -282,7 +282,7 @@
           </mc:Choice>
           <mc:Fallback>
             <w:pict>
-              <v:shapetype w14:anchorId="595094AD" id="_x0000_t34" coordsize="21600,21600" o:spt="34" o:oned="t" adj="10800" path="m,l@0,0@0,21600,21600,21600e" filled="f">
+              <v:shapetype w14:anchorId="68EA2774" id="_x0000_t34" coordsize="21600,21600" o:spt="34" o:oned="t" adj="10800" path="m,l@0,0@0,21600,21600,21600e" filled="f">
                 <v:stroke joinstyle="miter"/>
                 <v:formulas>
                   <v:f eqn="val #0"/>
@@ -293,7 +293,7 @@
                 </v:handles>
                 <o:lock v:ext="edit" shapetype="t"/>
               </v:shapetype>
-              <v:shape id="Elbow Connector 11" o:spid="_x0000_s1026" type="#_x0000_t34" style="position:absolute;margin-left:171.4pt;margin-top:58.65pt;width:143.3pt;height:62.8pt;z-index:251664384;visibility:visible;mso-wrap-style:square;mso-width-percent:0;mso-height-percent:0;mso-wrap-distance-left:9pt;mso-wrap-distance-top:0;mso-wrap-distance-right:9pt;mso-wrap-distance-bottom:0;mso-position-horizontal:absolute;mso-position-horizontal-relative:text;mso-position-vertical:absolute;mso-position-vertical-relative:text;mso-width-percent:0;mso-height-percent:0;mso-width-relative:margin;mso-height-relative:margin" o:gfxdata="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" adj="9367" strokecolor="#00b0f0" strokeweight="1.5pt">
+              <v:shape id="Elbow Connector 11" o:spid="_x0000_s1026" type="#_x0000_t34" style="position:absolute;margin-left:171.4pt;margin-top:58.65pt;width:143.3pt;height:62.8pt;z-index:251656192;visibility:visible;mso-wrap-style:square;mso-width-percent:0;mso-height-percent:0;mso-wrap-distance-left:9pt;mso-wrap-distance-top:0;mso-wrap-distance-right:9pt;mso-wrap-distance-bottom:0;mso-position-horizontal:absolute;mso-position-horizontal-relative:text;mso-position-vertical:absolute;mso-position-vertical-relative:text;mso-width-percent:0;mso-height-percent:0;mso-width-relative:margin;mso-height-relative:margin" o:gfxdata="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" adj="9367" strokecolor="#00b0f0" strokeweight="1.5pt">
                 <v:stroke endarrow="block"/>
               </v:shape>
             </w:pict>
@@ -311,7 +311,7 @@
         <mc:AlternateContent>
           <mc:Choice Requires="wps">
             <w:drawing>
-              <wp:anchor distT="0" distB="0" distL="114300" distR="114300" simplePos="0" relativeHeight="251665408" behindDoc="0" locked="0" layoutInCell="1" allowOverlap="1" wp14:anchorId="0B610444" wp14:editId="23ED53C3">
+              <wp:anchor distT="0" distB="0" distL="114300" distR="114300" simplePos="0" relativeHeight="251657216" behindDoc="0" locked="0" layoutInCell="1" allowOverlap="1" wp14:anchorId="0B610444" wp14:editId="23ED53C3">
                 <wp:simplePos x="0" y="0"/>
                 <wp:positionH relativeFrom="column">
                   <wp:posOffset>2420041</wp:posOffset>
@@ -381,7 +381,7 @@
                 <v:stroke joinstyle="miter"/>
                 <v:path gradientshapeok="t" o:connecttype="rect"/>
               </v:shapetype>
-              <v:shape id="Text Box 12" o:spid="_x0000_s1026" type="#_x0000_t202" style="position:absolute;left:0;text-align:left;margin-left:190.55pt;margin-top:74.25pt;width:70pt;height:17.85pt;z-index:251665408;visibility:visible;mso-wrap-style:square;mso-width-percent:0;mso-wrap-distance-left:9pt;mso-wrap-distance-top:0;mso-wrap-distance-right:9pt;mso-wrap-distance-bottom:0;mso-position-horizontal:absolute;mso-position-horizontal-relative:text;mso-position-vertical:absolute;mso-position-vertical-relative:text;mso-width-percent:0;mso-width-relative:margin;v-text-anchor:top" o:gfxdata="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" filled="f" stroked="f" strokeweight=".5pt">
+              <v:shape id="Text Box 12" o:spid="_x0000_s1026" type="#_x0000_t202" style="position:absolute;left:0;text-align:left;margin-left:190.55pt;margin-top:74.25pt;width:70pt;height:17.85pt;z-index:251657216;visibility:visible;mso-wrap-style:square;mso-width-percent:0;mso-wrap-distance-left:9pt;mso-wrap-distance-top:0;mso-wrap-distance-right:9pt;mso-wrap-distance-bottom:0;mso-position-horizontal:absolute;mso-position-horizontal-relative:text;mso-position-vertical:absolute;mso-position-vertical-relative:text;mso-width-percent:0;mso-width-relative:margin;v-text-anchor:top" o:gfxdata="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" filled="f" stroked="f" strokeweight=".5pt">
                 <v:textbox>
                   <w:txbxContent>
                     <w:p>
@@ -417,7 +417,7 @@
         <mc:AlternateContent>
           <mc:Choice Requires="wps">
             <w:drawing>
-              <wp:anchor distT="0" distB="0" distL="114300" distR="114300" simplePos="0" relativeHeight="251663360" behindDoc="0" locked="0" layoutInCell="1" allowOverlap="1" wp14:anchorId="62B31603" wp14:editId="0B605772">
+              <wp:anchor distT="0" distB="0" distL="114300" distR="114300" simplePos="0" relativeHeight="251655168" behindDoc="0" locked="0" layoutInCell="1" allowOverlap="1" wp14:anchorId="62B31603" wp14:editId="0B605772">
                 <wp:simplePos x="0" y="0"/>
                 <wp:positionH relativeFrom="column">
                   <wp:posOffset>2815011</wp:posOffset>
@@ -480,7 +480,7 @@
           </mc:Choice>
           <mc:Fallback>
             <w:pict>
-              <v:shape w14:anchorId="62B31603" id="Text Box 10" o:spid="_x0000_s1027" type="#_x0000_t202" style="position:absolute;left:0;text-align:left;margin-left:221.65pt;margin-top:40.8pt;width:54.15pt;height:17.85pt;z-index:251663360;visibility:visible;mso-wrap-style:square;mso-wrap-distance-left:9pt;mso-wrap-distance-top:0;mso-wrap-distance-right:9pt;mso-wrap-distance-bottom:0;mso-position-horizontal:absolute;mso-position-horizontal-relative:text;mso-position-vertical:absolute;mso-position-vertical-relative:text;v-text-anchor:top" o:gfxdata="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" filled="f" stroked="f" strokeweight=".5pt">
+              <v:shape w14:anchorId="62B31603" id="Text Box 10" o:spid="_x0000_s1027" type="#_x0000_t202" style="position:absolute;left:0;text-align:left;margin-left:221.65pt;margin-top:40.8pt;width:54.15pt;height:17.85pt;z-index:251655168;visibility:visible;mso-wrap-style:square;mso-wrap-distance-left:9pt;mso-wrap-distance-top:0;mso-wrap-distance-right:9pt;mso-wrap-distance-bottom:0;mso-position-horizontal:absolute;mso-position-horizontal-relative:text;mso-position-vertical:absolute;mso-position-vertical-relative:text;v-text-anchor:top" o:gfxdata="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" filled="f" stroked="f" strokeweight=".5pt">
                 <v:textbox>
                   <w:txbxContent>
                     <w:p>
@@ -516,7 +516,7 @@
         <mc:AlternateContent>
           <mc:Choice Requires="wps">
             <w:drawing>
-              <wp:anchor distT="0" distB="0" distL="114300" distR="114300" simplePos="0" relativeHeight="251662336" behindDoc="0" locked="0" layoutInCell="1" allowOverlap="1" wp14:anchorId="0A07688A" wp14:editId="59422B7B">
+              <wp:anchor distT="0" distB="0" distL="114300" distR="114300" simplePos="0" relativeHeight="251654144" behindDoc="0" locked="0" layoutInCell="1" allowOverlap="1" wp14:anchorId="0A07688A" wp14:editId="59422B7B">
                 <wp:simplePos x="0" y="0"/>
                 <wp:positionH relativeFrom="column">
                   <wp:posOffset>2270096</wp:posOffset>
@@ -579,7 +579,7 @@
           </mc:Choice>
           <mc:Fallback>
             <w:pict>
-              <v:shape w14:anchorId="4B36D1EF" id="Elbow Connector 9" o:spid="_x0000_s1026" type="#_x0000_t34" style="position:absolute;margin-left:178.75pt;margin-top:37.8pt;width:95.1pt;height:16.35pt;flip:x y;z-index:251662336;visibility:visible;mso-wrap-style:square;mso-width-percent:0;mso-height-percent:0;mso-wrap-distance-left:9pt;mso-wrap-distance-top:0;mso-wrap-distance-right:9pt;mso-wrap-distance-bottom:0;mso-position-horizontal:absolute;mso-position-horizontal-relative:text;mso-position-vertical:absolute;mso-position-vertical-relative:text;mso-width-percent:0;mso-height-percent:0;mso-width-relative:margin;mso-height-relative:margin" o:gfxdata="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" adj="14194" strokecolor="#00b050" strokeweight="1.5pt">
+              <v:shape w14:anchorId="5DE7E37B" id="Elbow Connector 9" o:spid="_x0000_s1026" type="#_x0000_t34" style="position:absolute;margin-left:178.75pt;margin-top:37.8pt;width:95.1pt;height:16.35pt;flip:x y;z-index:251654144;visibility:visible;mso-wrap-style:square;mso-width-percent:0;mso-height-percent:0;mso-wrap-distance-left:9pt;mso-wrap-distance-top:0;mso-wrap-distance-right:9pt;mso-wrap-distance-bottom:0;mso-position-horizontal:absolute;mso-position-horizontal-relative:text;mso-position-vertical:absolute;mso-position-vertical-relative:text;mso-width-percent:0;mso-height-percent:0;mso-width-relative:margin;mso-height-relative:margin" o:gfxdata="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" adj="14194" strokecolor="#00b050" strokeweight="1.5pt">
                 <v:stroke endarrow="block"/>
               </v:shape>
             </w:pict>
@@ -597,7 +597,7 @@
         <mc:AlternateContent>
           <mc:Choice Requires="wps">
             <w:drawing>
-              <wp:anchor distT="0" distB="0" distL="114300" distR="114300" simplePos="0" relativeHeight="251661312" behindDoc="0" locked="0" layoutInCell="1" allowOverlap="1" wp14:anchorId="5A8AF41C" wp14:editId="1FC3BBA1">
+              <wp:anchor distT="0" distB="0" distL="114300" distR="114300" simplePos="0" relativeHeight="251653120" behindDoc="0" locked="0" layoutInCell="1" allowOverlap="1" wp14:anchorId="5A8AF41C" wp14:editId="1FC3BBA1">
                 <wp:simplePos x="0" y="0"/>
                 <wp:positionH relativeFrom="column">
                   <wp:posOffset>2238291</wp:posOffset>
@@ -652,7 +652,7 @@
           </mc:Choice>
           <mc:Fallback>
             <w:pict>
-              <v:shape w14:anchorId="154D4994" id="Elbow Connector 7" o:spid="_x0000_s1026" type="#_x0000_t34" style="position:absolute;margin-left:176.25pt;margin-top:33.1pt;width:97.65pt;height:28.15pt;z-index:251661312;visibility:visible;mso-wrap-style:square;mso-wrap-distance-left:9pt;mso-wrap-distance-top:0;mso-wrap-distance-right:9pt;mso-wrap-distance-bottom:0;mso-position-horizontal:absolute;mso-position-horizontal-relative:text;mso-position-vertical:absolute;mso-position-vertical-relative:text" o:gfxdata="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" strokecolor="red" strokeweight="1.5pt">
+              <v:shape w14:anchorId="59CE7FA7" id="Elbow Connector 7" o:spid="_x0000_s1026" type="#_x0000_t34" style="position:absolute;margin-left:176.25pt;margin-top:33.1pt;width:97.65pt;height:28.15pt;z-index:251653120;visibility:visible;mso-wrap-style:square;mso-wrap-distance-left:9pt;mso-wrap-distance-top:0;mso-wrap-distance-right:9pt;mso-wrap-distance-bottom:0;mso-position-horizontal:absolute;mso-position-horizontal-relative:text;mso-position-vertical:absolute;mso-position-vertical-relative:text" o:gfxdata="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" strokecolor="red" strokeweight="1.5pt">
                 <v:stroke endarrow="block"/>
               </v:shape>
             </w:pict>
@@ -670,7 +670,7 @@
         <mc:AlternateContent>
           <mc:Choice Requires="wpg">
             <w:drawing>
-              <wp:anchor distT="0" distB="0" distL="114300" distR="114300" simplePos="0" relativeHeight="251660288" behindDoc="0" locked="0" layoutInCell="1" allowOverlap="1" wp14:anchorId="3301C0B8" wp14:editId="654B1348">
+              <wp:anchor distT="0" distB="0" distL="114300" distR="114300" simplePos="0" relativeHeight="251652096" behindDoc="0" locked="0" layoutInCell="1" allowOverlap="1" wp14:anchorId="3301C0B8" wp14:editId="654B1348">
                 <wp:simplePos x="0" y="0"/>
                 <wp:positionH relativeFrom="column">
                   <wp:posOffset>2237740</wp:posOffset>
@@ -780,7 +780,7 @@
           </mc:Choice>
           <mc:Fallback>
             <w:pict>
-              <v:group w14:anchorId="3301C0B8" id="Group 5" o:spid="_x0000_s1028" style="position:absolute;left:0;text-align:left;margin-left:176.2pt;margin-top:27.4pt;width:97.65pt;height:118.6pt;z-index:251660288" coordsize="12404,15063" o:gfxdata="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">
+              <v:group w14:anchorId="3301C0B8" id="Group 5" o:spid="_x0000_s1028" style="position:absolute;left:0;text-align:left;margin-left:176.2pt;margin-top:27.4pt;width:97.65pt;height:118.6pt;z-index:251652096" coordsize="12404,15063" o:gfxdata="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">
                 <v:shape id="Elbow Connector 3" o:spid="_x0000_s1029" type="#_x0000_t34" style="position:absolute;width:12404;height:14431;visibility:visible;mso-wrap-style:square" o:connectortype="elbow" o:gfxdata="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" adj="3414" strokecolor="black [3213]" strokeweight="2.25pt"/>
                 <v:shape id="Text Box 4" o:spid="_x0000_s1030" type="#_x0000_t202" style="position:absolute;left:3061;top:12881;width:7235;height:2182;visibility:visible;mso-wrap-style:square;v-text-anchor:top" o:gfxdata="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" filled="f" stroked="f" strokeweight=".5pt">
                   <v:textbox>
@@ -817,7 +817,7 @@
           <w:szCs w:val="34"/>
         </w:rPr>
         <w:drawing>
-          <wp:anchor distT="0" distB="0" distL="114300" distR="114300" simplePos="0" relativeHeight="251659264" behindDoc="1" locked="0" layoutInCell="1" allowOverlap="1" wp14:anchorId="0C2F9317" wp14:editId="182A9C58">
+          <wp:anchor distT="0" distB="0" distL="114300" distR="114300" simplePos="0" relativeHeight="251651072" behindDoc="1" locked="0" layoutInCell="1" allowOverlap="1" wp14:anchorId="0C2F9317" wp14:editId="182A9C58">
             <wp:simplePos x="0" y="0"/>
             <wp:positionH relativeFrom="column">
               <wp:posOffset>2741930</wp:posOffset>
@@ -4942,7 +4942,7 @@
           <w:szCs w:val="26"/>
         </w:rPr>
         <w:drawing>
-          <wp:anchor distT="0" distB="0" distL="114300" distR="114300" simplePos="0" relativeHeight="251666432" behindDoc="1" locked="0" layoutInCell="1" allowOverlap="1" wp14:anchorId="53BE7B1D" wp14:editId="4D85FA66">
+          <wp:anchor distT="0" distB="0" distL="114300" distR="114300" simplePos="0" relativeHeight="251658240" behindDoc="1" locked="0" layoutInCell="1" allowOverlap="1" wp14:anchorId="53BE7B1D" wp14:editId="4D85FA66">
             <wp:simplePos x="0" y="0"/>
             <wp:positionH relativeFrom="column">
               <wp:posOffset>1219200</wp:posOffset>
@@ -5165,7 +5165,7 @@
         <mc:AlternateContent>
           <mc:Choice Requires="wps">
             <w:drawing>
-              <wp:anchor distT="0" distB="0" distL="114300" distR="114300" simplePos="0" relativeHeight="251669504" behindDoc="0" locked="0" layoutInCell="1" allowOverlap="1" wp14:anchorId="144F3B54" wp14:editId="3EA3BFC6">
+              <wp:anchor distT="0" distB="0" distL="114300" distR="114300" simplePos="0" relativeHeight="251661312" behindDoc="0" locked="0" layoutInCell="1" allowOverlap="1" wp14:anchorId="144F3B54" wp14:editId="3EA3BFC6">
                 <wp:simplePos x="0" y="0"/>
                 <wp:positionH relativeFrom="column">
                   <wp:posOffset>3419475</wp:posOffset>
@@ -5249,7 +5249,7 @@
           </mc:Choice>
           <mc:Fallback>
             <w:pict>
-              <v:rect w14:anchorId="144F3B54" id="Rectangle 21" o:spid="_x0000_s1031" style="position:absolute;left:0;text-align:left;margin-left:269.25pt;margin-top:8.35pt;width:135pt;height:28.5pt;z-index:251669504;visibility:visible;mso-wrap-style:square;mso-wrap-distance-left:9pt;mso-wrap-distance-top:0;mso-wrap-distance-right:9pt;mso-wrap-distance-bottom:0;mso-position-horizontal:absolute;mso-position-horizontal-relative:text;mso-position-vertical:absolute;mso-position-vertical-relative:text;v-text-anchor:middle" o:gfxdata="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" filled="f" strokecolor="black [3213]" strokeweight="1pt">
+              <v:rect w14:anchorId="144F3B54" id="Rectangle 21" o:spid="_x0000_s1031" style="position:absolute;left:0;text-align:left;margin-left:269.25pt;margin-top:8.35pt;width:135pt;height:28.5pt;z-index:251661312;visibility:visible;mso-wrap-style:square;mso-wrap-distance-left:9pt;mso-wrap-distance-top:0;mso-wrap-distance-right:9pt;mso-wrap-distance-bottom:0;mso-position-horizontal:absolute;mso-position-horizontal-relative:text;mso-position-vertical:absolute;mso-position-vertical-relative:text;v-text-anchor:middle" o:gfxdata="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" filled="f" strokecolor="black [3213]" strokeweight="1pt">
                 <v:textbox>
                   <w:txbxContent>
                     <w:p>
@@ -5290,7 +5290,7 @@
         <mc:AlternateContent>
           <mc:Choice Requires="wps">
             <w:drawing>
-              <wp:anchor distT="0" distB="0" distL="114300" distR="114300" simplePos="0" relativeHeight="251667456" behindDoc="0" locked="0" layoutInCell="1" allowOverlap="1">
+              <wp:anchor distT="0" distB="0" distL="114300" distR="114300" simplePos="0" relativeHeight="251659264" behindDoc="0" locked="0" layoutInCell="1" allowOverlap="1">
                 <wp:simplePos x="0" y="0"/>
                 <wp:positionH relativeFrom="column">
                   <wp:posOffset>514350</wp:posOffset>
@@ -5374,7 +5374,7 @@
           </mc:Choice>
           <mc:Fallback>
             <w:pict>
-              <v:rect id="Rectangle 20" o:spid="_x0000_s1032" style="position:absolute;left:0;text-align:left;margin-left:40.5pt;margin-top:8.35pt;width:135pt;height:28.5pt;z-index:251667456;visibility:visible;mso-wrap-style:square;mso-wrap-distance-left:9pt;mso-wrap-distance-top:0;mso-wrap-distance-right:9pt;mso-wrap-distance-bottom:0;mso-position-horizontal:absolute;mso-position-horizontal-relative:text;mso-position-vertical:absolute;mso-position-vertical-relative:text;v-text-anchor:middle" o:gfxdata="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" filled="f" strokecolor="black [3213]" strokeweight="1pt">
+              <v:rect id="Rectangle 20" o:spid="_x0000_s1032" style="position:absolute;left:0;text-align:left;margin-left:40.5pt;margin-top:8.35pt;width:135pt;height:28.5pt;z-index:251659264;visibility:visible;mso-wrap-style:square;mso-wrap-distance-left:9pt;mso-wrap-distance-top:0;mso-wrap-distance-right:9pt;mso-wrap-distance-bottom:0;mso-position-horizontal:absolute;mso-position-horizontal-relative:text;mso-position-vertical:absolute;mso-position-vertical-relative:text;v-text-anchor:middle" o:gfxdata="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" filled="f" strokecolor="black [3213]" strokeweight="1pt">
                 <v:textbox>
                   <w:txbxContent>
                     <w:p>
@@ -5498,11 +5498,7 @@
           </mc:Choice>
           <mc:Fallback>
             <w:pict>
-              <v:shapetype w14:anchorId="26D7BCB5" id="_x0000_t202" coordsize="21600,21600" o:spt="202" path="m,l,21600r21600,l21600,xe">
-                <v:stroke joinstyle="miter"/>
-                <v:path gradientshapeok="t" o:connecttype="rect"/>
-              </v:shapetype>
-              <v:shape id="Text Box 41" o:spid="_x0000_s1033" type="#_x0000_t202" style="position:absolute;left:0;text-align:left;margin-left:-44.25pt;margin-top:24.75pt;width:138pt;height:63pt;z-index:251703296;visibility:visible;mso-wrap-style:square;mso-width-percent:0;mso-wrap-distance-left:9pt;mso-wrap-distance-top:0;mso-wrap-distance-right:9pt;mso-wrap-distance-bottom:0;mso-position-horizontal:absolute;mso-position-horizontal-relative:text;mso-position-vertical:absolute;mso-position-vertical-relative:text;mso-width-percent:0;mso-width-relative:margin;v-text-anchor:top" o:gfxdata="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" fillcolor="white [3201]" strokeweight=".5pt">
+              <v:shape w14:anchorId="26D7BCB5" id="Text Box 41" o:spid="_x0000_s1033" type="#_x0000_t202" style="position:absolute;left:0;text-align:left;margin-left:-44.25pt;margin-top:24.75pt;width:138pt;height:63pt;z-index:251703296;visibility:visible;mso-wrap-style:square;mso-width-percent:0;mso-wrap-distance-left:9pt;mso-wrap-distance-top:0;mso-wrap-distance-right:9pt;mso-wrap-distance-bottom:0;mso-position-horizontal:absolute;mso-position-horizontal-relative:text;mso-position-vertical:absolute;mso-position-vertical-relative:text;mso-width-percent:0;mso-width-relative:margin;v-text-anchor:top" o:gfxdata="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" fillcolor="white [3201]" strokeweight=".5pt">
                 <v:textbox>
                   <w:txbxContent>
                     <w:p>
@@ -5539,7 +5535,7 @@
         <mc:AlternateContent>
           <mc:Choice Requires="wps">
             <w:drawing>
-              <wp:anchor distT="0" distB="0" distL="114300" distR="114300" simplePos="0" relativeHeight="251672576" behindDoc="0" locked="0" layoutInCell="1" allowOverlap="1" wp14:anchorId="08364956" wp14:editId="25A82B74">
+              <wp:anchor distT="0" distB="0" distL="114300" distR="114300" simplePos="0" relativeHeight="251664384" behindDoc="0" locked="0" layoutInCell="1" allowOverlap="1" wp14:anchorId="08364956" wp14:editId="25A82B74">
                 <wp:simplePos x="0" y="0"/>
                 <wp:positionH relativeFrom="column">
                   <wp:posOffset>4267200</wp:posOffset>
@@ -5589,7 +5585,7 @@
           </mc:Choice>
           <mc:Fallback>
             <w:pict>
-              <v:line w14:anchorId="03018166" id="Straight Connector 23" o:spid="_x0000_s1026" style="position:absolute;z-index:251672576;visibility:visible;mso-wrap-style:square;mso-wrap-distance-left:9pt;mso-wrap-distance-top:0;mso-wrap-distance-right:9pt;mso-wrap-distance-bottom:0;mso-position-horizontal:absolute;mso-position-horizontal-relative:text;mso-position-vertical:absolute;mso-position-vertical-relative:text" from="336pt,15.7pt" to="336pt,287.95pt" o:gfxdata="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" strokecolor="black [3200]" strokeweight="4.5pt">
+              <v:line w14:anchorId="7B3EC038" id="Straight Connector 23" o:spid="_x0000_s1026" style="position:absolute;z-index:251664384;visibility:visible;mso-wrap-style:square;mso-wrap-distance-left:9pt;mso-wrap-distance-top:0;mso-wrap-distance-right:9pt;mso-wrap-distance-bottom:0;mso-position-horizontal:absolute;mso-position-horizontal-relative:text;mso-position-vertical:absolute;mso-position-vertical-relative:text" from="336pt,15.7pt" to="336pt,287.95pt" o:gfxdata="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" strokecolor="black [3200]" strokeweight="4.5pt">
                 <v:stroke joinstyle="miter"/>
               </v:line>
             </w:pict>
@@ -5609,7 +5605,7 @@
         <mc:AlternateContent>
           <mc:Choice Requires="wps">
             <w:drawing>
-              <wp:anchor distT="0" distB="0" distL="114300" distR="114300" simplePos="0" relativeHeight="251670528" behindDoc="0" locked="0" layoutInCell="1" allowOverlap="1">
+              <wp:anchor distT="0" distB="0" distL="114300" distR="114300" simplePos="0" relativeHeight="251662336" behindDoc="0" locked="0" layoutInCell="1" allowOverlap="1">
                 <wp:simplePos x="0" y="0"/>
                 <wp:positionH relativeFrom="column">
                   <wp:posOffset>1295400</wp:posOffset>
@@ -5659,7 +5655,7 @@
           </mc:Choice>
           <mc:Fallback>
             <w:pict>
-              <v:line w14:anchorId="21A089D2" id="Straight Connector 22" o:spid="_x0000_s1026" style="position:absolute;z-index:251670528;visibility:visible;mso-wrap-style:square;mso-wrap-distance-left:9pt;mso-wrap-distance-top:0;mso-wrap-distance-right:9pt;mso-wrap-distance-bottom:0;mso-position-horizontal:absolute;mso-position-horizontal-relative:text;mso-position-vertical:absolute;mso-position-vertical-relative:text" from="102pt,15.75pt" to="102pt,4in" o:gfxdata="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" strokecolor="black [3200]" strokeweight="4.5pt">
+              <v:line w14:anchorId="4579234C" id="Straight Connector 22" o:spid="_x0000_s1026" style="position:absolute;z-index:251662336;visibility:visible;mso-wrap-style:square;mso-wrap-distance-left:9pt;mso-wrap-distance-top:0;mso-wrap-distance-right:9pt;mso-wrap-distance-bottom:0;mso-position-horizontal:absolute;mso-position-horizontal-relative:text;mso-position-vertical:absolute;mso-position-vertical-relative:text" from="102pt,15.75pt" to="102pt,4in" o:gfxdata="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" strokecolor="black [3200]" strokeweight="4.5pt">
                 <v:stroke joinstyle="miter"/>
               </v:line>
             </w:pict>
@@ -5680,6 +5676,159 @@
           <w:szCs w:val="34"/>
         </w:rPr>
       </w:pPr>
+      <w:r>
+        <w:rPr>
+          <w:rFonts w:asciiTheme="majorBidi" w:hAnsiTheme="majorBidi" w:cstheme="majorBidi"/>
+          <w:b/>
+          <w:bCs/>
+          <w:noProof/>
+          <w:color w:val="000000" w:themeColor="text1"/>
+          <w:sz w:val="34"/>
+          <w:szCs w:val="34"/>
+        </w:rPr>
+        <mc:AlternateContent>
+          <mc:Choice Requires="wpg">
+            <w:drawing>
+              <wp:anchor distT="0" distB="0" distL="114300" distR="114300" simplePos="0" relativeHeight="251678720" behindDoc="0" locked="0" layoutInCell="1" allowOverlap="1">
+                <wp:simplePos x="0" y="0"/>
+                <wp:positionH relativeFrom="column">
+                  <wp:posOffset>1295400</wp:posOffset>
+                </wp:positionH>
+                <wp:positionV relativeFrom="paragraph">
+                  <wp:posOffset>27305</wp:posOffset>
+                </wp:positionV>
+                <wp:extent cx="3152775" cy="381000"/>
+                <wp:effectExtent l="0" t="0" r="0" b="0"/>
+                <wp:wrapNone/>
+                <wp:docPr id="53" name="Group 53"/>
+                <wp:cNvGraphicFramePr/>
+                <a:graphic xmlns:a="http://schemas.openxmlformats.org/drawingml/2006/main">
+                  <a:graphicData uri="http://schemas.microsoft.com/office/word/2010/wordprocessingGroup">
+                    <wpg:wgp>
+                      <wpg:cNvGrpSpPr/>
+                      <wpg:grpSpPr>
+                        <a:xfrm>
+                          <a:off x="0" y="0"/>
+                          <a:ext cx="3152775" cy="381000"/>
+                          <a:chOff x="0" y="0"/>
+                          <a:chExt cx="3152775" cy="381000"/>
+                        </a:xfrm>
+                      </wpg:grpSpPr>
+                      <wps:wsp>
+                        <wps:cNvPr id="24" name="Straight Arrow Connector 24"/>
+                        <wps:cNvCnPr/>
+                        <wps:spPr>
+                          <a:xfrm>
+                            <a:off x="0" y="257175"/>
+                            <a:ext cx="2971800" cy="0"/>
+                          </a:xfrm>
+                          <a:prstGeom prst="straightConnector1">
+                            <a:avLst/>
+                          </a:prstGeom>
+                          <a:ln w="19050">
+                            <a:tailEnd type="triangle"/>
+                          </a:ln>
+                        </wps:spPr>
+                        <wps:style>
+                          <a:lnRef idx="1">
+                            <a:schemeClr val="dk1"/>
+                          </a:lnRef>
+                          <a:fillRef idx="0">
+                            <a:schemeClr val="dk1"/>
+                          </a:fillRef>
+                          <a:effectRef idx="0">
+                            <a:schemeClr val="dk1"/>
+                          </a:effectRef>
+                          <a:fontRef idx="minor">
+                            <a:schemeClr val="tx1"/>
+                          </a:fontRef>
+                        </wps:style>
+                        <wps:bodyPr/>
+                      </wps:wsp>
+                      <wps:wsp>
+                        <wps:cNvPr id="32" name="Text Box 32"/>
+                        <wps:cNvSpPr txBox="1"/>
+                        <wps:spPr>
+                          <a:xfrm>
+                            <a:off x="590550" y="0"/>
+                            <a:ext cx="2562225" cy="381000"/>
+                          </a:xfrm>
+                          <a:prstGeom prst="rect">
+                            <a:avLst/>
+                          </a:prstGeom>
+                          <a:noFill/>
+                          <a:ln w="6350">
+                            <a:noFill/>
+                          </a:ln>
+                        </wps:spPr>
+                        <wps:txbx>
+                          <w:txbxContent>
+                            <w:p>
+                              <w:pPr>
+                                <w:rPr>
+                                  <w:sz w:val="26"/>
+                                  <w:szCs w:val="26"/>
+                                </w:rPr>
+                              </w:pPr>
+                              <w:r>
+                                <w:rPr>
+                                  <w:sz w:val="26"/>
+                                  <w:szCs w:val="26"/>
+                                </w:rPr>
+                                <w:t>FlashNewAppCmd_t</w:t>
+                              </w:r>
+                            </w:p>
+                          </w:txbxContent>
+                        </wps:txbx>
+                        <wps:bodyPr rot="0" spcFirstLastPara="0" vertOverflow="overflow" horzOverflow="overflow" vert="horz" wrap="square" lIns="91440" tIns="45720" rIns="91440" bIns="45720" numCol="1" spcCol="0" rtlCol="0" fromWordArt="0" anchor="t" anchorCtr="0" forceAA="0" compatLnSpc="1">
+                          <a:prstTxWarp prst="textNoShape">
+                            <a:avLst/>
+                          </a:prstTxWarp>
+                          <a:noAutofit/>
+                        </wps:bodyPr>
+                      </wps:wsp>
+                    </wpg:wgp>
+                  </a:graphicData>
+                </a:graphic>
+              </wp:anchor>
+            </w:drawing>
+          </mc:Choice>
+          <mc:Fallback>
+            <w:pict>
+              <v:group id="Group 53" o:spid="_x0000_s1034" style="position:absolute;left:0;text-align:left;margin-left:102pt;margin-top:2.15pt;width:248.25pt;height:30pt;z-index:251678720" coordsize="31527,3810" o:gfxdata="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">
+                <v:shapetype id="_x0000_t32" coordsize="21600,21600" o:spt="32" o:oned="t" path="m,l21600,21600e" filled="f">
+                  <v:path arrowok="t" fillok="f" o:connecttype="none"/>
+                  <o:lock v:ext="edit" shapetype="t"/>
+                </v:shapetype>
+                <v:shape id="Straight Arrow Connector 24" o:spid="_x0000_s1035" type="#_x0000_t32" style="position:absolute;top:2571;width:29718;height:0;visibility:visible;mso-wrap-style:square" o:connectortype="straight" o:gfxdata="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" strokecolor="black [3200]" strokeweight="1.5pt">
+                  <v:stroke endarrow="block" joinstyle="miter"/>
+                </v:shape>
+                <v:shape id="Text Box 32" o:spid="_x0000_s1036" type="#_x0000_t202" style="position:absolute;left:5905;width:25622;height:3810;visibility:visible;mso-wrap-style:square;v-text-anchor:top" o:gfxdata="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" filled="f" stroked="f" strokeweight=".5pt">
+                  <v:textbox>
+                    <w:txbxContent>
+                      <w:p>
+                        <w:pPr>
+                          <w:rPr>
+                            <w:sz w:val="26"/>
+                            <w:szCs w:val="26"/>
+                          </w:rPr>
+                        </w:pPr>
+                        <w:r>
+                          <w:rPr>
+                            <w:sz w:val="26"/>
+                            <w:szCs w:val="26"/>
+                          </w:rPr>
+                          <w:t>FlashNewAppCmd_t</w:t>
+                        </w:r>
+                      </w:p>
+                    </w:txbxContent>
+                  </v:textbox>
+                </v:shape>
+              </v:group>
+            </w:pict>
+          </mc:Fallback>
+        </mc:AlternateContent>
+      </w:r>
       <w:r>
         <w:rPr>
           <w:rFonts w:asciiTheme="majorBidi" w:hAnsiTheme="majorBidi" w:cstheme="majorBidi"/>
@@ -5771,7 +5920,7 @@
           </mc:Choice>
           <mc:Fallback>
             <w:pict>
-              <v:shape id="Text Box 40" o:spid="_x0000_s1034" type="#_x0000_t202" style="position:absolute;left:0;text-align:left;margin-left:341.25pt;margin-top:2.15pt;width:164.25pt;height:63pt;z-index:251701248;visibility:visible;mso-wrap-style:square;mso-wrap-distance-left:9pt;mso-wrap-distance-top:0;mso-wrap-distance-right:9pt;mso-wrap-distance-bottom:0;mso-position-horizontal:absolute;mso-position-horizontal-relative:text;mso-position-vertical:absolute;mso-position-vertical-relative:text;v-text-anchor:top" o:gfxdata="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" fillcolor="white [3201]" strokeweight=".5pt">
+              <v:shape id="Text Box 40" o:spid="_x0000_s1037" type="#_x0000_t202" style="position:absolute;left:0;text-align:left;margin-left:341.25pt;margin-top:2.15pt;width:164.25pt;height:63pt;z-index:251701248;visibility:visible;mso-wrap-style:square;mso-wrap-distance-left:9pt;mso-wrap-distance-top:0;mso-wrap-distance-right:9pt;mso-wrap-distance-bottom:0;mso-position-horizontal:absolute;mso-position-horizontal-relative:text;mso-position-vertical:absolute;mso-position-vertical-relative:text;v-text-anchor:top" o:gfxdata="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" fillcolor="white [3201]" strokeweight=".5pt">
                 <v:textbox>
                   <w:txbxContent>
                     <w:p>
@@ -5807,75 +5956,140 @@
           </mc:Fallback>
         </mc:AlternateContent>
       </w:r>
-      <w:r>
-        <w:rPr>
-          <w:rFonts w:asciiTheme="majorBidi" w:hAnsiTheme="majorBidi" w:cstheme="majorBidi"/>
-          <w:b/>
-          <w:bCs/>
-          <w:noProof/>
+    </w:p>
+    <w:p>
+      <w:pPr>
+        <w:pStyle w:val="ListParagraph"/>
+        <w:ind w:left="1170"/>
+        <w:rPr>
+          <w:rFonts w:asciiTheme="majorBidi" w:hAnsiTheme="majorBidi" w:cstheme="majorBidi"/>
+          <w:b/>
+          <w:bCs/>
           <w:color w:val="000000" w:themeColor="text1"/>
           <w:sz w:val="34"/>
           <w:szCs w:val="34"/>
         </w:rPr>
+      </w:pPr>
+      <w:r>
+        <w:rPr>
+          <w:rFonts w:asciiTheme="majorBidi" w:hAnsiTheme="majorBidi" w:cstheme="majorBidi"/>
+          <w:b/>
+          <w:bCs/>
+          <w:noProof/>
+          <w:color w:val="000000" w:themeColor="text1"/>
+          <w:sz w:val="34"/>
+          <w:szCs w:val="34"/>
+        </w:rPr>
         <mc:AlternateContent>
-          <mc:Choice Requires="wps">
+          <mc:Choice Requires="wpg">
             <w:drawing>
-              <wp:anchor distT="0" distB="0" distL="114300" distR="114300" simplePos="0" relativeHeight="251685888" behindDoc="0" locked="0" layoutInCell="1" allowOverlap="1">
+              <wp:anchor distT="0" distB="0" distL="114300" distR="114300" simplePos="0" relativeHeight="251681792" behindDoc="0" locked="0" layoutInCell="1" allowOverlap="1">
                 <wp:simplePos x="0" y="0"/>
                 <wp:positionH relativeFrom="column">
-                  <wp:posOffset>1885950</wp:posOffset>
+                  <wp:posOffset>1295400</wp:posOffset>
                 </wp:positionH>
                 <wp:positionV relativeFrom="paragraph">
-                  <wp:posOffset>27305</wp:posOffset>
+                  <wp:posOffset>178435</wp:posOffset>
                 </wp:positionV>
-                <wp:extent cx="2562225" cy="381000"/>
-                <wp:effectExtent l="0" t="0" r="0" b="0"/>
+                <wp:extent cx="3152775" cy="381000"/>
+                <wp:effectExtent l="38100" t="0" r="0" b="0"/>
                 <wp:wrapNone/>
-                <wp:docPr id="32" name="Text Box 32"/>
+                <wp:docPr id="52" name="Group 52"/>
                 <wp:cNvGraphicFramePr/>
                 <a:graphic xmlns:a="http://schemas.openxmlformats.org/drawingml/2006/main">
-                  <a:graphicData uri="http://schemas.microsoft.com/office/word/2010/wordprocessingShape">
-                    <wps:wsp>
-                      <wps:cNvSpPr txBox="1"/>
-                      <wps:spPr>
+                  <a:graphicData uri="http://schemas.microsoft.com/office/word/2010/wordprocessingGroup">
+                    <wpg:wgp>
+                      <wpg:cNvGrpSpPr/>
+                      <wpg:grpSpPr>
                         <a:xfrm>
                           <a:off x="0" y="0"/>
-                          <a:ext cx="2562225" cy="381000"/>
+                          <a:ext cx="3152775" cy="381000"/>
+                          <a:chOff x="0" y="0"/>
+                          <a:chExt cx="3152775" cy="381000"/>
                         </a:xfrm>
-                        <a:prstGeom prst="rect">
-                          <a:avLst/>
-                        </a:prstGeom>
-                        <a:noFill/>
-                        <a:ln w="6350">
+                      </wpg:grpSpPr>
+                      <wps:wsp>
+                        <wps:cNvPr id="25" name="Straight Arrow Connector 25"/>
+                        <wps:cNvCnPr/>
+                        <wps:spPr>
+                          <a:xfrm flipH="1">
+                            <a:off x="0" y="257175"/>
+                            <a:ext cx="2971800" cy="0"/>
+                          </a:xfrm>
+                          <a:prstGeom prst="straightConnector1">
+                            <a:avLst/>
+                          </a:prstGeom>
+                          <a:ln w="19050">
+                            <a:prstDash val="dash"/>
+                            <a:tailEnd type="triangle"/>
+                          </a:ln>
+                        </wps:spPr>
+                        <wps:style>
+                          <a:lnRef idx="1">
+                            <a:schemeClr val="dk1"/>
+                          </a:lnRef>
+                          <a:fillRef idx="0">
+                            <a:schemeClr val="dk1"/>
+                          </a:fillRef>
+                          <a:effectRef idx="0">
+                            <a:schemeClr val="dk1"/>
+                          </a:effectRef>
+                          <a:fontRef idx="minor">
+                            <a:schemeClr val="tx1"/>
+                          </a:fontRef>
+                        </wps:style>
+                        <wps:bodyPr/>
+                      </wps:wsp>
+                      <wps:wsp>
+                        <wps:cNvPr id="33" name="Text Box 33"/>
+                        <wps:cNvSpPr txBox="1"/>
+                        <wps:spPr>
+                          <a:xfrm>
+                            <a:off x="590550" y="0"/>
+                            <a:ext cx="2562225" cy="381000"/>
+                          </a:xfrm>
+                          <a:prstGeom prst="rect">
+                            <a:avLst/>
+                          </a:prstGeom>
                           <a:noFill/>
-                        </a:ln>
-                      </wps:spPr>
-                      <wps:txbx>
-                        <w:txbxContent>
-                          <w:p>
-                            <w:pPr>
-                              <w:rPr>
-                                <w:sz w:val="26"/>
-                                <w:szCs w:val="26"/>
-                              </w:rPr>
-                            </w:pPr>
-                            <w:r>
-                              <w:rPr>
-                                <w:sz w:val="26"/>
-                                <w:szCs w:val="26"/>
-                              </w:rPr>
-                              <w:t>FlashNewAppCmd_t</w:t>
-                            </w:r>
-                          </w:p>
-                        </w:txbxContent>
-                      </wps:txbx>
-                      <wps:bodyPr rot="0" spcFirstLastPara="0" vertOverflow="overflow" horzOverflow="overflow" vert="horz" wrap="square" lIns="91440" tIns="45720" rIns="91440" bIns="45720" numCol="1" spcCol="0" rtlCol="0" fromWordArt="0" anchor="t" anchorCtr="0" forceAA="0" compatLnSpc="1">
-                        <a:prstTxWarp prst="textNoShape">
-                          <a:avLst/>
-                        </a:prstTxWarp>
-                        <a:noAutofit/>
-                      </wps:bodyPr>
-                    </wps:wsp>
+                          <a:ln w="6350">
+                            <a:noFill/>
+                          </a:ln>
+                        </wps:spPr>
+                        <wps:txbx>
+                          <w:txbxContent>
+                            <w:p>
+                              <w:pPr>
+                                <w:rPr>
+                                  <w:sz w:val="26"/>
+                                  <w:szCs w:val="26"/>
+                                </w:rPr>
+                              </w:pPr>
+                              <w:r>
+                                <w:rPr>
+                                  <w:sz w:val="26"/>
+                                  <w:szCs w:val="26"/>
+                                </w:rPr>
+                                <w:t>RespondFrame</w:t>
+                              </w:r>
+                              <w:r>
+                                <w:rPr>
+                                  <w:sz w:val="26"/>
+                                  <w:szCs w:val="26"/>
+                                </w:rPr>
+                                <w:t>_t</w:t>
+                              </w:r>
+                            </w:p>
+                          </w:txbxContent>
+                        </wps:txbx>
+                        <wps:bodyPr rot="0" spcFirstLastPara="0" vertOverflow="overflow" horzOverflow="overflow" vert="horz" wrap="square" lIns="91440" tIns="45720" rIns="91440" bIns="45720" numCol="1" spcCol="0" rtlCol="0" fromWordArt="0" anchor="t" anchorCtr="0" forceAA="0" compatLnSpc="1">
+                          <a:prstTxWarp prst="textNoShape">
+                            <a:avLst/>
+                          </a:prstTxWarp>
+                          <a:noAutofit/>
+                        </wps:bodyPr>
+                      </wps:wsp>
+                    </wpg:wgp>
                   </a:graphicData>
                 </a:graphic>
               </wp:anchor>
@@ -5883,27 +6097,39 @@
           </mc:Choice>
           <mc:Fallback>
             <w:pict>
-              <v:shape id="Text Box 32" o:spid="_x0000_s1035" type="#_x0000_t202" style="position:absolute;left:0;text-align:left;margin-left:148.5pt;margin-top:2.15pt;width:201.75pt;height:30pt;z-index:251685888;visibility:visible;mso-wrap-style:square;mso-wrap-distance-left:9pt;mso-wrap-distance-top:0;mso-wrap-distance-right:9pt;mso-wrap-distance-bottom:0;mso-position-horizontal:absolute;mso-position-horizontal-relative:text;mso-position-vertical:absolute;mso-position-vertical-relative:text;v-text-anchor:top" o:gfxdata="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" filled="f" stroked="f" strokeweight=".5pt">
-                <v:textbox>
-                  <w:txbxContent>
-                    <w:p>
-                      <w:pPr>
-                        <w:rPr>
-                          <w:sz w:val="26"/>
-                          <w:szCs w:val="26"/>
-                        </w:rPr>
-                      </w:pPr>
-                      <w:r>
-                        <w:rPr>
-                          <w:sz w:val="26"/>
-                          <w:szCs w:val="26"/>
-                        </w:rPr>
-                        <w:t>FlashNewAppCmd_t</w:t>
-                      </w:r>
-                    </w:p>
-                  </w:txbxContent>
-                </v:textbox>
-              </v:shape>
+              <v:group id="Group 52" o:spid="_x0000_s1038" style="position:absolute;left:0;text-align:left;margin-left:102pt;margin-top:14.05pt;width:248.25pt;height:30pt;z-index:251681792" coordsize="31527,3810" o:gfxdata="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">
+                <v:shape id="Straight Arrow Connector 25" o:spid="_x0000_s1039" type="#_x0000_t32" style="position:absolute;top:2571;width:29718;height:0;flip:x;visibility:visible;mso-wrap-style:square" o:connectortype="straight" o:gfxdata="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" strokecolor="black [3200]" strokeweight="1.5pt">
+                  <v:stroke dashstyle="dash" endarrow="block" joinstyle="miter"/>
+                </v:shape>
+                <v:shape id="Text Box 33" o:spid="_x0000_s1040" type="#_x0000_t202" style="position:absolute;left:5905;width:25622;height:3810;visibility:visible;mso-wrap-style:square;v-text-anchor:top" o:gfxdata="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" filled="f" stroked="f" strokeweight=".5pt">
+                  <v:textbox>
+                    <w:txbxContent>
+                      <w:p>
+                        <w:pPr>
+                          <w:rPr>
+                            <w:sz w:val="26"/>
+                            <w:szCs w:val="26"/>
+                          </w:rPr>
+                        </w:pPr>
+                        <w:r>
+                          <w:rPr>
+                            <w:sz w:val="26"/>
+                            <w:szCs w:val="26"/>
+                          </w:rPr>
+                          <w:t>RespondFrame</w:t>
+                        </w:r>
+                        <w:r>
+                          <w:rPr>
+                            <w:sz w:val="26"/>
+                            <w:szCs w:val="26"/>
+                          </w:rPr>
+                          <w:t>_t</w:t>
+                        </w:r>
+                      </w:p>
+                    </w:txbxContent>
+                  </v:textbox>
+                </v:shape>
+              </v:group>
             </w:pict>
           </mc:Fallback>
         </mc:AlternateContent>
@@ -5922,82 +6148,139 @@
           <w:szCs w:val="34"/>
         </w:rPr>
       </w:pPr>
-      <w:r>
-        <w:rPr>
-          <w:rFonts w:asciiTheme="majorBidi" w:hAnsiTheme="majorBidi" w:cstheme="majorBidi"/>
-          <w:b/>
-          <w:bCs/>
-          <w:noProof/>
+    </w:p>
+    <w:p>
+      <w:pPr>
+        <w:pStyle w:val="ListParagraph"/>
+        <w:ind w:left="1170"/>
+        <w:rPr>
+          <w:rFonts w:asciiTheme="majorBidi" w:hAnsiTheme="majorBidi" w:cstheme="majorBidi"/>
+          <w:b/>
+          <w:bCs/>
           <w:color w:val="000000" w:themeColor="text1"/>
           <w:sz w:val="34"/>
           <w:szCs w:val="34"/>
         </w:rPr>
+      </w:pPr>
+      <w:r>
+        <w:rPr>
+          <w:rFonts w:asciiTheme="majorBidi" w:hAnsiTheme="majorBidi" w:cstheme="majorBidi"/>
+          <w:b/>
+          <w:bCs/>
+          <w:noProof/>
+          <w:color w:val="000000" w:themeColor="text1"/>
+          <w:sz w:val="34"/>
+          <w:szCs w:val="34"/>
+        </w:rPr>
         <mc:AlternateContent>
-          <mc:Choice Requires="wps">
+          <mc:Choice Requires="wpg">
             <w:drawing>
-              <wp:anchor distT="0" distB="0" distL="114300" distR="114300" simplePos="0" relativeHeight="251687936" behindDoc="0" locked="0" layoutInCell="1" allowOverlap="1" wp14:anchorId="6D0B2FE4" wp14:editId="61392574">
+              <wp:anchor distT="0" distB="0" distL="114300" distR="114300" simplePos="0" relativeHeight="251684864" behindDoc="0" locked="0" layoutInCell="1" allowOverlap="1">
                 <wp:simplePos x="0" y="0"/>
                 <wp:positionH relativeFrom="column">
-                  <wp:posOffset>1885950</wp:posOffset>
+                  <wp:posOffset>1295400</wp:posOffset>
                 </wp:positionH>
                 <wp:positionV relativeFrom="paragraph">
-                  <wp:posOffset>178435</wp:posOffset>
+                  <wp:posOffset>61595</wp:posOffset>
                 </wp:positionV>
-                <wp:extent cx="2562225" cy="381000"/>
+                <wp:extent cx="3152775" cy="381000"/>
                 <wp:effectExtent l="0" t="0" r="0" b="0"/>
                 <wp:wrapNone/>
-                <wp:docPr id="33" name="Text Box 33"/>
+                <wp:docPr id="51" name="Group 51"/>
                 <wp:cNvGraphicFramePr/>
                 <a:graphic xmlns:a="http://schemas.openxmlformats.org/drawingml/2006/main">
-                  <a:graphicData uri="http://schemas.microsoft.com/office/word/2010/wordprocessingShape">
-                    <wps:wsp>
-                      <wps:cNvSpPr txBox="1"/>
-                      <wps:spPr>
+                  <a:graphicData uri="http://schemas.microsoft.com/office/word/2010/wordprocessingGroup">
+                    <wpg:wgp>
+                      <wpg:cNvGrpSpPr/>
+                      <wpg:grpSpPr>
                         <a:xfrm>
                           <a:off x="0" y="0"/>
-                          <a:ext cx="2562225" cy="381000"/>
+                          <a:ext cx="3152775" cy="381000"/>
+                          <a:chOff x="0" y="0"/>
+                          <a:chExt cx="3152775" cy="381000"/>
                         </a:xfrm>
-                        <a:prstGeom prst="rect">
-                          <a:avLst/>
-                        </a:prstGeom>
-                        <a:noFill/>
-                        <a:ln w="6350">
+                      </wpg:grpSpPr>
+                      <wps:wsp>
+                        <wps:cNvPr id="26" name="Straight Arrow Connector 26"/>
+                        <wps:cNvCnPr/>
+                        <wps:spPr>
+                          <a:xfrm>
+                            <a:off x="0" y="257175"/>
+                            <a:ext cx="2971800" cy="0"/>
+                          </a:xfrm>
+                          <a:prstGeom prst="straightConnector1">
+                            <a:avLst/>
+                          </a:prstGeom>
+                          <a:ln w="19050">
+                            <a:tailEnd type="triangle"/>
+                          </a:ln>
+                        </wps:spPr>
+                        <wps:style>
+                          <a:lnRef idx="1">
+                            <a:schemeClr val="dk1"/>
+                          </a:lnRef>
+                          <a:fillRef idx="0">
+                            <a:schemeClr val="dk1"/>
+                          </a:fillRef>
+                          <a:effectRef idx="0">
+                            <a:schemeClr val="dk1"/>
+                          </a:effectRef>
+                          <a:fontRef idx="minor">
+                            <a:schemeClr val="tx1"/>
+                          </a:fontRef>
+                        </wps:style>
+                        <wps:bodyPr/>
+                      </wps:wsp>
+                      <wps:wsp>
+                        <wps:cNvPr id="34" name="Text Box 34"/>
+                        <wps:cNvSpPr txBox="1"/>
+                        <wps:spPr>
+                          <a:xfrm>
+                            <a:off x="590550" y="0"/>
+                            <a:ext cx="2562225" cy="381000"/>
+                          </a:xfrm>
+                          <a:prstGeom prst="rect">
+                            <a:avLst/>
+                          </a:prstGeom>
                           <a:noFill/>
-                        </a:ln>
-                      </wps:spPr>
-                      <wps:txbx>
-                        <w:txbxContent>
-                          <w:p>
-                            <w:pPr>
-                              <w:rPr>
-                                <w:sz w:val="26"/>
-                                <w:szCs w:val="26"/>
-                              </w:rPr>
-                            </w:pPr>
-                            <w:r>
-                              <w:rPr>
-                                <w:sz w:val="26"/>
-                                <w:szCs w:val="26"/>
-                              </w:rPr>
-                              <w:t>RespondFrame</w:t>
-                            </w:r>
-                            <w:r>
-                              <w:rPr>
-                                <w:sz w:val="26"/>
-                                <w:szCs w:val="26"/>
-                              </w:rPr>
-                              <w:t>_t</w:t>
-                            </w:r>
-                          </w:p>
-                        </w:txbxContent>
-                      </wps:txbx>
-                      <wps:bodyPr rot="0" spcFirstLastPara="0" vertOverflow="overflow" horzOverflow="overflow" vert="horz" wrap="square" lIns="91440" tIns="45720" rIns="91440" bIns="45720" numCol="1" spcCol="0" rtlCol="0" fromWordArt="0" anchor="t" anchorCtr="0" forceAA="0" compatLnSpc="1">
-                        <a:prstTxWarp prst="textNoShape">
-                          <a:avLst/>
-                        </a:prstTxWarp>
-                        <a:noAutofit/>
-                      </wps:bodyPr>
-                    </wps:wsp>
+                          <a:ln w="6350">
+                            <a:noFill/>
+                          </a:ln>
+                        </wps:spPr>
+                        <wps:txbx>
+                          <w:txbxContent>
+                            <w:p>
+                              <w:pPr>
+                                <w:rPr>
+                                  <w:sz w:val="26"/>
+                                  <w:szCs w:val="26"/>
+                                </w:rPr>
+                              </w:pPr>
+                              <w:r>
+                                <w:rPr>
+                                  <w:sz w:val="26"/>
+                                  <w:szCs w:val="26"/>
+                                </w:rPr>
+                                <w:t>FlashWriteSector</w:t>
+                              </w:r>
+                              <w:r>
+                                <w:rPr>
+                                  <w:sz w:val="26"/>
+                                  <w:szCs w:val="26"/>
+                                </w:rPr>
+                                <w:t>_t</w:t>
+                              </w:r>
+                            </w:p>
+                          </w:txbxContent>
+                        </wps:txbx>
+                        <wps:bodyPr rot="0" spcFirstLastPara="0" vertOverflow="overflow" horzOverflow="overflow" vert="horz" wrap="square" lIns="91440" tIns="45720" rIns="91440" bIns="45720" numCol="1" spcCol="0" rtlCol="0" fromWordArt="0" anchor="t" anchorCtr="0" forceAA="0" compatLnSpc="1">
+                          <a:prstTxWarp prst="textNoShape">
+                            <a:avLst/>
+                          </a:prstTxWarp>
+                          <a:noAutofit/>
+                        </wps:bodyPr>
+                      </wps:wsp>
+                    </wpg:wgp>
                   </a:graphicData>
                 </a:graphic>
               </wp:anchor>
@@ -6005,360 +6288,43 @@
           </mc:Choice>
           <mc:Fallback>
             <w:pict>
-              <v:shape w14:anchorId="6D0B2FE4" id="Text Box 33" o:spid="_x0000_s1036" type="#_x0000_t202" style="position:absolute;left:0;text-align:left;margin-left:148.5pt;margin-top:14.05pt;width:201.75pt;height:30pt;z-index:251687936;visibility:visible;mso-wrap-style:square;mso-wrap-distance-left:9pt;mso-wrap-distance-top:0;mso-wrap-distance-right:9pt;mso-wrap-distance-bottom:0;mso-position-horizontal:absolute;mso-position-horizontal-relative:text;mso-position-vertical:absolute;mso-position-vertical-relative:text;v-text-anchor:top" o:gfxdata="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" filled="f" stroked="f" strokeweight=".5pt">
-                <v:textbox>
-                  <w:txbxContent>
-                    <w:p>
-                      <w:pPr>
-                        <w:rPr>
-                          <w:sz w:val="26"/>
-                          <w:szCs w:val="26"/>
-                        </w:rPr>
-                      </w:pPr>
-                      <w:r>
-                        <w:rPr>
-                          <w:sz w:val="26"/>
-                          <w:szCs w:val="26"/>
-                        </w:rPr>
-                        <w:t>RespondFrame</w:t>
-                      </w:r>
-                      <w:r>
-                        <w:rPr>
-                          <w:sz w:val="26"/>
-                          <w:szCs w:val="26"/>
-                        </w:rPr>
-                        <w:t>_t</w:t>
-                      </w:r>
-                    </w:p>
-                  </w:txbxContent>
-                </v:textbox>
-              </v:shape>
+              <v:group id="Group 51" o:spid="_x0000_s1041" style="position:absolute;left:0;text-align:left;margin-left:102pt;margin-top:4.85pt;width:248.25pt;height:30pt;z-index:251684864" coordsize="31527,3810" o:gfxdata="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">
+                <v:shape id="Straight Arrow Connector 26" o:spid="_x0000_s1042" type="#_x0000_t32" style="position:absolute;top:2571;width:29718;height:0;visibility:visible;mso-wrap-style:square" o:connectortype="straight" o:gfxdata="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" strokecolor="black [3200]" strokeweight="1.5pt">
+                  <v:stroke endarrow="block" joinstyle="miter"/>
+                </v:shape>
+                <v:shape id="Text Box 34" o:spid="_x0000_s1043" type="#_x0000_t202" style="position:absolute;left:5905;width:25622;height:3810;visibility:visible;mso-wrap-style:square;v-text-anchor:top" o:gfxdata="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" filled="f" stroked="f" strokeweight=".5pt">
+                  <v:textbox>
+                    <w:txbxContent>
+                      <w:p>
+                        <w:pPr>
+                          <w:rPr>
+                            <w:sz w:val="26"/>
+                            <w:szCs w:val="26"/>
+                          </w:rPr>
+                        </w:pPr>
+                        <w:r>
+                          <w:rPr>
+                            <w:sz w:val="26"/>
+                            <w:szCs w:val="26"/>
+                          </w:rPr>
+                          <w:t>FlashWriteSector</w:t>
+                        </w:r>
+                        <w:r>
+                          <w:rPr>
+                            <w:sz w:val="26"/>
+                            <w:szCs w:val="26"/>
+                          </w:rPr>
+                          <w:t>_t</w:t>
+                        </w:r>
+                      </w:p>
+                    </w:txbxContent>
+                  </v:textbox>
+                </v:shape>
+              </v:group>
             </w:pict>
           </mc:Fallback>
         </mc:AlternateContent>
       </w:r>
-      <w:r>
-        <w:rPr>
-          <w:rFonts w:asciiTheme="majorBidi" w:hAnsiTheme="majorBidi" w:cstheme="majorBidi"/>
-          <w:b/>
-          <w:bCs/>
-          <w:noProof/>
-          <w:color w:val="000000" w:themeColor="text1"/>
-          <w:sz w:val="34"/>
-          <w:szCs w:val="34"/>
-        </w:rPr>
-        <mc:AlternateContent>
-          <mc:Choice Requires="wps">
-            <w:drawing>
-              <wp:anchor distT="0" distB="0" distL="114300" distR="114300" simplePos="0" relativeHeight="251673600" behindDoc="0" locked="0" layoutInCell="1" allowOverlap="1">
-                <wp:simplePos x="0" y="0"/>
-                <wp:positionH relativeFrom="column">
-                  <wp:posOffset>1295400</wp:posOffset>
-                </wp:positionH>
-                <wp:positionV relativeFrom="paragraph">
-                  <wp:posOffset>16510</wp:posOffset>
-                </wp:positionV>
-                <wp:extent cx="2971800" cy="0"/>
-                <wp:effectExtent l="0" t="76200" r="19050" b="95250"/>
-                <wp:wrapNone/>
-                <wp:docPr id="24" name="Straight Arrow Connector 24"/>
-                <wp:cNvGraphicFramePr/>
-                <a:graphic xmlns:a="http://schemas.openxmlformats.org/drawingml/2006/main">
-                  <a:graphicData uri="http://schemas.microsoft.com/office/word/2010/wordprocessingShape">
-                    <wps:wsp>
-                      <wps:cNvCnPr/>
-                      <wps:spPr>
-                        <a:xfrm>
-                          <a:off x="0" y="0"/>
-                          <a:ext cx="2971800" cy="0"/>
-                        </a:xfrm>
-                        <a:prstGeom prst="straightConnector1">
-                          <a:avLst/>
-                        </a:prstGeom>
-                        <a:ln w="19050">
-                          <a:tailEnd type="triangle"/>
-                        </a:ln>
-                      </wps:spPr>
-                      <wps:style>
-                        <a:lnRef idx="1">
-                          <a:schemeClr val="dk1"/>
-                        </a:lnRef>
-                        <a:fillRef idx="0">
-                          <a:schemeClr val="dk1"/>
-                        </a:fillRef>
-                        <a:effectRef idx="0">
-                          <a:schemeClr val="dk1"/>
-                        </a:effectRef>
-                        <a:fontRef idx="minor">
-                          <a:schemeClr val="tx1"/>
-                        </a:fontRef>
-                      </wps:style>
-                      <wps:bodyPr/>
-                    </wps:wsp>
-                  </a:graphicData>
-                </a:graphic>
-              </wp:anchor>
-            </w:drawing>
-          </mc:Choice>
-          <mc:Fallback>
-            <w:pict>
-              <v:shapetype w14:anchorId="35407F4C" id="_x0000_t32" coordsize="21600,21600" o:spt="32" o:oned="t" path="m,l21600,21600e" filled="f">
-                <v:path arrowok="t" fillok="f" o:connecttype="none"/>
-                <o:lock v:ext="edit" shapetype="t"/>
-              </v:shapetype>
-              <v:shape id="Straight Arrow Connector 24" o:spid="_x0000_s1026" type="#_x0000_t32" style="position:absolute;margin-left:102pt;margin-top:1.3pt;width:234pt;height:0;z-index:251673600;visibility:visible;mso-wrap-style:square;mso-wrap-distance-left:9pt;mso-wrap-distance-top:0;mso-wrap-distance-right:9pt;mso-wrap-distance-bottom:0;mso-position-horizontal:absolute;mso-position-horizontal-relative:text;mso-position-vertical:absolute;mso-position-vertical-relative:text" o:gfxdata="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" strokecolor="black [3200]" strokeweight="1.5pt">
-                <v:stroke endarrow="block" joinstyle="miter"/>
-              </v:shape>
-            </w:pict>
-          </mc:Fallback>
-        </mc:AlternateContent>
-      </w:r>
-      <w:r>
-        <w:rPr>
-          <w:rFonts w:asciiTheme="majorBidi" w:hAnsiTheme="majorBidi" w:cstheme="majorBidi"/>
-          <w:b/>
-          <w:bCs/>
-          <w:noProof/>
-          <w:color w:val="000000" w:themeColor="text1"/>
-          <w:sz w:val="34"/>
-          <w:szCs w:val="34"/>
-        </w:rPr>
-        <mc:AlternateContent>
-          <mc:Choice Requires="wps">
-            <w:drawing>
-              <wp:anchor distT="0" distB="0" distL="114300" distR="114300" simplePos="0" relativeHeight="251675648" behindDoc="0" locked="0" layoutInCell="1" allowOverlap="1" wp14:anchorId="3EE49919" wp14:editId="62D22860">
-                <wp:simplePos x="0" y="0"/>
-                <wp:positionH relativeFrom="column">
-                  <wp:posOffset>1295400</wp:posOffset>
-                </wp:positionH>
-                <wp:positionV relativeFrom="paragraph">
-                  <wp:posOffset>433705</wp:posOffset>
-                </wp:positionV>
-                <wp:extent cx="2971800" cy="0"/>
-                <wp:effectExtent l="38100" t="76200" r="0" b="95250"/>
-                <wp:wrapNone/>
-                <wp:docPr id="25" name="Straight Arrow Connector 25"/>
-                <wp:cNvGraphicFramePr/>
-                <a:graphic xmlns:a="http://schemas.openxmlformats.org/drawingml/2006/main">
-                  <a:graphicData uri="http://schemas.microsoft.com/office/word/2010/wordprocessingShape">
-                    <wps:wsp>
-                      <wps:cNvCnPr/>
-                      <wps:spPr>
-                        <a:xfrm flipH="1">
-                          <a:off x="0" y="0"/>
-                          <a:ext cx="2971800" cy="0"/>
-                        </a:xfrm>
-                        <a:prstGeom prst="straightConnector1">
-                          <a:avLst/>
-                        </a:prstGeom>
-                        <a:ln w="19050">
-                          <a:prstDash val="dash"/>
-                          <a:tailEnd type="triangle"/>
-                        </a:ln>
-                      </wps:spPr>
-                      <wps:style>
-                        <a:lnRef idx="1">
-                          <a:schemeClr val="dk1"/>
-                        </a:lnRef>
-                        <a:fillRef idx="0">
-                          <a:schemeClr val="dk1"/>
-                        </a:fillRef>
-                        <a:effectRef idx="0">
-                          <a:schemeClr val="dk1"/>
-                        </a:effectRef>
-                        <a:fontRef idx="minor">
-                          <a:schemeClr val="tx1"/>
-                        </a:fontRef>
-                      </wps:style>
-                      <wps:bodyPr/>
-                    </wps:wsp>
-                  </a:graphicData>
-                </a:graphic>
-              </wp:anchor>
-            </w:drawing>
-          </mc:Choice>
-          <mc:Fallback>
-            <w:pict>
-              <v:shape w14:anchorId="74F4DA50" id="Straight Arrow Connector 25" o:spid="_x0000_s1026" type="#_x0000_t32" style="position:absolute;margin-left:102pt;margin-top:34.15pt;width:234pt;height:0;flip:x;z-index:251675648;visibility:visible;mso-wrap-style:square;mso-wrap-distance-left:9pt;mso-wrap-distance-top:0;mso-wrap-distance-right:9pt;mso-wrap-distance-bottom:0;mso-position-horizontal:absolute;mso-position-horizontal-relative:text;mso-position-vertical:absolute;mso-position-vertical-relative:text" o:gfxdata="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" strokecolor="black [3200]" strokeweight="1.5pt">
-                <v:stroke dashstyle="dash" endarrow="block" joinstyle="miter"/>
-              </v:shape>
-            </w:pict>
-          </mc:Fallback>
-        </mc:AlternateContent>
-      </w:r>
-    </w:p>
-    <w:p>
-      <w:pPr>
-        <w:pStyle w:val="ListParagraph"/>
-        <w:ind w:left="1170"/>
-        <w:rPr>
-          <w:rFonts w:asciiTheme="majorBidi" w:hAnsiTheme="majorBidi" w:cstheme="majorBidi"/>
-          <w:b/>
-          <w:bCs/>
-          <w:color w:val="000000" w:themeColor="text1"/>
-          <w:sz w:val="34"/>
-          <w:szCs w:val="34"/>
-        </w:rPr>
-      </w:pPr>
-      <w:r>
-        <w:rPr>
-          <w:rFonts w:asciiTheme="majorBidi" w:hAnsiTheme="majorBidi" w:cstheme="majorBidi"/>
-          <w:b/>
-          <w:bCs/>
-          <w:noProof/>
-          <w:color w:val="000000" w:themeColor="text1"/>
-          <w:sz w:val="34"/>
-          <w:szCs w:val="34"/>
-        </w:rPr>
-        <mc:AlternateContent>
-          <mc:Choice Requires="wps">
-            <w:drawing>
-              <wp:anchor distT="0" distB="0" distL="114300" distR="114300" simplePos="0" relativeHeight="251678720" behindDoc="0" locked="0" layoutInCell="1" allowOverlap="1" wp14:anchorId="677115A1" wp14:editId="78579E52">
-                <wp:simplePos x="0" y="0"/>
-                <wp:positionH relativeFrom="column">
-                  <wp:posOffset>1295400</wp:posOffset>
-                </wp:positionH>
-                <wp:positionV relativeFrom="paragraph">
-                  <wp:posOffset>1000125</wp:posOffset>
-                </wp:positionV>
-                <wp:extent cx="2971800" cy="0"/>
-                <wp:effectExtent l="38100" t="76200" r="0" b="95250"/>
-                <wp:wrapNone/>
-                <wp:docPr id="27" name="Straight Arrow Connector 27"/>
-                <wp:cNvGraphicFramePr/>
-                <a:graphic xmlns:a="http://schemas.openxmlformats.org/drawingml/2006/main">
-                  <a:graphicData uri="http://schemas.microsoft.com/office/word/2010/wordprocessingShape">
-                    <wps:wsp>
-                      <wps:cNvCnPr/>
-                      <wps:spPr>
-                        <a:xfrm flipH="1">
-                          <a:off x="0" y="0"/>
-                          <a:ext cx="2971800" cy="0"/>
-                        </a:xfrm>
-                        <a:prstGeom prst="straightConnector1">
-                          <a:avLst/>
-                        </a:prstGeom>
-                        <a:ln w="19050">
-                          <a:prstDash val="dash"/>
-                          <a:tailEnd type="triangle"/>
-                        </a:ln>
-                      </wps:spPr>
-                      <wps:style>
-                        <a:lnRef idx="1">
-                          <a:schemeClr val="dk1"/>
-                        </a:lnRef>
-                        <a:fillRef idx="0">
-                          <a:schemeClr val="dk1"/>
-                        </a:fillRef>
-                        <a:effectRef idx="0">
-                          <a:schemeClr val="dk1"/>
-                        </a:effectRef>
-                        <a:fontRef idx="minor">
-                          <a:schemeClr val="tx1"/>
-                        </a:fontRef>
-                      </wps:style>
-                      <wps:bodyPr/>
-                    </wps:wsp>
-                  </a:graphicData>
-                </a:graphic>
-              </wp:anchor>
-            </w:drawing>
-          </mc:Choice>
-          <mc:Fallback>
-            <w:pict>
-              <v:shape w14:anchorId="43C12CC6" id="Straight Arrow Connector 27" o:spid="_x0000_s1026" type="#_x0000_t32" style="position:absolute;margin-left:102pt;margin-top:78.75pt;width:234pt;height:0;flip:x;z-index:251678720;visibility:visible;mso-wrap-style:square;mso-wrap-distance-left:9pt;mso-wrap-distance-top:0;mso-wrap-distance-right:9pt;mso-wrap-distance-bottom:0;mso-position-horizontal:absolute;mso-position-horizontal-relative:text;mso-position-vertical:absolute;mso-position-vertical-relative:text" o:gfxdata="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" strokecolor="black [3200]" strokeweight="1.5pt">
-                <v:stroke dashstyle="dash" endarrow="block" joinstyle="miter"/>
-              </v:shape>
-            </w:pict>
-          </mc:Fallback>
-        </mc:AlternateContent>
-      </w:r>
-      <w:r>
-        <w:rPr>
-          <w:rFonts w:asciiTheme="majorBidi" w:hAnsiTheme="majorBidi" w:cstheme="majorBidi"/>
-          <w:b/>
-          <w:bCs/>
-          <w:noProof/>
-          <w:color w:val="000000" w:themeColor="text1"/>
-          <w:sz w:val="34"/>
-          <w:szCs w:val="34"/>
-        </w:rPr>
-        <mc:AlternateContent>
-          <mc:Choice Requires="wps">
-            <w:drawing>
-              <wp:anchor distT="0" distB="0" distL="114300" distR="114300" simplePos="0" relativeHeight="251677696" behindDoc="0" locked="0" layoutInCell="1" allowOverlap="1" wp14:anchorId="4E1F3D3E" wp14:editId="1F7D5049">
-                <wp:simplePos x="0" y="0"/>
-                <wp:positionH relativeFrom="column">
-                  <wp:posOffset>1295400</wp:posOffset>
-                </wp:positionH>
-                <wp:positionV relativeFrom="paragraph">
-                  <wp:posOffset>582930</wp:posOffset>
-                </wp:positionV>
-                <wp:extent cx="2971800" cy="0"/>
-                <wp:effectExtent l="0" t="76200" r="19050" b="95250"/>
-                <wp:wrapNone/>
-                <wp:docPr id="26" name="Straight Arrow Connector 26"/>
-                <wp:cNvGraphicFramePr/>
-                <a:graphic xmlns:a="http://schemas.openxmlformats.org/drawingml/2006/main">
-                  <a:graphicData uri="http://schemas.microsoft.com/office/word/2010/wordprocessingShape">
-                    <wps:wsp>
-                      <wps:cNvCnPr/>
-                      <wps:spPr>
-                        <a:xfrm>
-                          <a:off x="0" y="0"/>
-                          <a:ext cx="2971800" cy="0"/>
-                        </a:xfrm>
-                        <a:prstGeom prst="straightConnector1">
-                          <a:avLst/>
-                        </a:prstGeom>
-                        <a:ln w="19050">
-                          <a:tailEnd type="triangle"/>
-                        </a:ln>
-                      </wps:spPr>
-                      <wps:style>
-                        <a:lnRef idx="1">
-                          <a:schemeClr val="dk1"/>
-                        </a:lnRef>
-                        <a:fillRef idx="0">
-                          <a:schemeClr val="dk1"/>
-                        </a:fillRef>
-                        <a:effectRef idx="0">
-                          <a:schemeClr val="dk1"/>
-                        </a:effectRef>
-                        <a:fontRef idx="minor">
-                          <a:schemeClr val="tx1"/>
-                        </a:fontRef>
-                      </wps:style>
-                      <wps:bodyPr/>
-                    </wps:wsp>
-                  </a:graphicData>
-                </a:graphic>
-              </wp:anchor>
-            </w:drawing>
-          </mc:Choice>
-          <mc:Fallback>
-            <w:pict>
-              <v:shape w14:anchorId="009880C1" id="Straight Arrow Connector 26" o:spid="_x0000_s1026" type="#_x0000_t32" style="position:absolute;margin-left:102pt;margin-top:45.9pt;width:234pt;height:0;z-index:251677696;visibility:visible;mso-wrap-style:square;mso-wrap-distance-left:9pt;mso-wrap-distance-top:0;mso-wrap-distance-right:9pt;mso-wrap-distance-bottom:0;mso-position-horizontal:absolute;mso-position-horizontal-relative:text;mso-position-vertical:absolute;mso-position-vertical-relative:text" o:gfxdata="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" strokecolor="black [3200]" strokeweight="1.5pt">
-                <v:stroke endarrow="block" joinstyle="miter"/>
-              </v:shape>
-            </w:pict>
-          </mc:Fallback>
-        </mc:AlternateContent>
-      </w:r>
-    </w:p>
-    <w:p>
-      <w:pPr>
-        <w:pStyle w:val="ListParagraph"/>
-        <w:ind w:left="1170"/>
-        <w:rPr>
-          <w:rFonts w:asciiTheme="majorBidi" w:hAnsiTheme="majorBidi" w:cstheme="majorBidi"/>
-          <w:b/>
-          <w:bCs/>
-          <w:color w:val="000000" w:themeColor="text1"/>
-          <w:sz w:val="34"/>
-          <w:szCs w:val="34"/>
-        </w:rPr>
-      </w:pPr>
       <w:r>
         <w:rPr>
           <w:rFonts w:asciiTheme="majorBidi" w:hAnsiTheme="majorBidi" w:cstheme="majorBidi"/>
@@ -6447,7 +6413,7 @@
           </mc:Choice>
           <mc:Fallback>
             <w:pict>
-              <v:shape w14:anchorId="0E8205B2" id="Text Box 43" o:spid="_x0000_s1037" type="#_x0000_t202" style="position:absolute;left:0;text-align:left;margin-left:-44.25pt;margin-top:17.6pt;width:138.75pt;height:98.25pt;z-index:251706368;visibility:visible;mso-wrap-style:square;mso-width-percent:0;mso-height-percent:0;mso-wrap-distance-left:9pt;mso-wrap-distance-top:0;mso-wrap-distance-right:9pt;mso-wrap-distance-bottom:0;mso-position-horizontal:absolute;mso-position-horizontal-relative:text;mso-position-vertical:absolute;mso-position-vertical-relative:text;mso-width-percent:0;mso-height-percent:0;mso-width-relative:margin;mso-height-relative:margin;v-text-anchor:top" o:gfxdata="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" fillcolor="white [3201]" strokeweight=".5pt">
+              <v:shape w14:anchorId="0E8205B2" id="Text Box 43" o:spid="_x0000_s1044" type="#_x0000_t202" style="position:absolute;left:0;text-align:left;margin-left:-44.25pt;margin-top:17.6pt;width:138.75pt;height:98.25pt;z-index:251706368;visibility:visible;mso-wrap-style:square;mso-width-percent:0;mso-height-percent:0;mso-wrap-distance-left:9pt;mso-wrap-distance-top:0;mso-wrap-distance-right:9pt;mso-wrap-distance-bottom:0;mso-position-horizontal:absolute;mso-position-horizontal-relative:text;mso-position-vertical:absolute;mso-position-vertical-relative:text;mso-width-percent:0;mso-height-percent:0;mso-width-relative:margin;mso-height-relative:margin;v-text-anchor:top" o:gfxdata="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" fillcolor="white [3201]" strokeweight=".5pt">
                 <v:textbox>
                   <w:txbxContent>
                     <w:p>
@@ -6550,7 +6516,7 @@
           </mc:Choice>
           <mc:Fallback>
             <w:pict>
-              <v:shape w14:anchorId="0D0F1A39" id="Text Box 42" o:spid="_x0000_s1038" type="#_x0000_t202" style="position:absolute;left:0;text-align:left;margin-left:342pt;margin-top:16.1pt;width:164.25pt;height:99.75pt;z-index:251705344;visibility:visible;mso-wrap-style:square;mso-height-percent:0;mso-wrap-distance-left:9pt;mso-wrap-distance-top:0;mso-wrap-distance-right:9pt;mso-wrap-distance-bottom:0;mso-position-horizontal:absolute;mso-position-horizontal-relative:text;mso-position-vertical:absolute;mso-position-vertical-relative:text;mso-height-percent:0;mso-height-relative:margin;v-text-anchor:top" o:gfxdata="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" fillcolor="white [3201]" strokeweight=".5pt">
+              <v:shape w14:anchorId="0D0F1A39" id="Text Box 42" o:spid="_x0000_s1045" type="#_x0000_t202" style="position:absolute;left:0;text-align:left;margin-left:342pt;margin-top:16.1pt;width:164.25pt;height:99.75pt;z-index:251705344;visibility:visible;mso-wrap-style:square;mso-height-percent:0;mso-wrap-distance-left:9pt;mso-wrap-distance-top:0;mso-wrap-distance-right:9pt;mso-wrap-distance-bottom:0;mso-position-horizontal:absolute;mso-position-horizontal-relative:text;mso-position-vertical:absolute;mso-position-vertical-relative:text;mso-height-percent:0;mso-height-relative:margin;v-text-anchor:top" o:gfxdata="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" fillcolor="white [3201]" strokeweight=".5pt">
                 <v:textbox>
                   <w:txbxContent>
                     <w:p>
@@ -6568,82 +6534,140 @@
           </mc:Fallback>
         </mc:AlternateContent>
       </w:r>
-      <w:r>
-        <w:rPr>
-          <w:rFonts w:asciiTheme="majorBidi" w:hAnsiTheme="majorBidi" w:cstheme="majorBidi"/>
-          <w:b/>
-          <w:bCs/>
-          <w:noProof/>
+    </w:p>
+    <w:p>
+      <w:pPr>
+        <w:pStyle w:val="ListParagraph"/>
+        <w:ind w:left="1170"/>
+        <w:rPr>
+          <w:rFonts w:asciiTheme="majorBidi" w:hAnsiTheme="majorBidi" w:cstheme="majorBidi"/>
+          <w:b/>
+          <w:bCs/>
           <w:color w:val="000000" w:themeColor="text1"/>
           <w:sz w:val="34"/>
           <w:szCs w:val="34"/>
         </w:rPr>
+      </w:pPr>
+      <w:r>
+        <w:rPr>
+          <w:rFonts w:asciiTheme="majorBidi" w:hAnsiTheme="majorBidi" w:cstheme="majorBidi"/>
+          <w:b/>
+          <w:bCs/>
+          <w:noProof/>
+          <w:color w:val="000000" w:themeColor="text1"/>
+          <w:sz w:val="34"/>
+          <w:szCs w:val="34"/>
+        </w:rPr>
         <mc:AlternateContent>
-          <mc:Choice Requires="wps">
+          <mc:Choice Requires="wpg">
             <w:drawing>
-              <wp:anchor distT="0" distB="0" distL="114300" distR="114300" simplePos="0" relativeHeight="251689984" behindDoc="0" locked="0" layoutInCell="1" allowOverlap="1" wp14:anchorId="355EEB52" wp14:editId="15767CC9">
+              <wp:anchor distT="0" distB="0" distL="114300" distR="114300" simplePos="0" relativeHeight="251687936" behindDoc="0" locked="0" layoutInCell="1" allowOverlap="1">
                 <wp:simplePos x="0" y="0"/>
                 <wp:positionH relativeFrom="column">
-                  <wp:posOffset>1885950</wp:posOffset>
+                  <wp:posOffset>1295400</wp:posOffset>
                 </wp:positionH>
                 <wp:positionV relativeFrom="paragraph">
-                  <wp:posOffset>61595</wp:posOffset>
+                  <wp:posOffset>203200</wp:posOffset>
                 </wp:positionV>
-                <wp:extent cx="2562225" cy="381000"/>
-                <wp:effectExtent l="0" t="0" r="0" b="0"/>
+                <wp:extent cx="3152775" cy="381000"/>
+                <wp:effectExtent l="38100" t="0" r="0" b="0"/>
                 <wp:wrapNone/>
-                <wp:docPr id="34" name="Text Box 34"/>
+                <wp:docPr id="50" name="Group 50"/>
                 <wp:cNvGraphicFramePr/>
                 <a:graphic xmlns:a="http://schemas.openxmlformats.org/drawingml/2006/main">
-                  <a:graphicData uri="http://schemas.microsoft.com/office/word/2010/wordprocessingShape">
-                    <wps:wsp>
-                      <wps:cNvSpPr txBox="1"/>
-                      <wps:spPr>
+                  <a:graphicData uri="http://schemas.microsoft.com/office/word/2010/wordprocessingGroup">
+                    <wpg:wgp>
+                      <wpg:cNvGrpSpPr/>
+                      <wpg:grpSpPr>
                         <a:xfrm>
                           <a:off x="0" y="0"/>
-                          <a:ext cx="2562225" cy="381000"/>
+                          <a:ext cx="3152775" cy="381000"/>
+                          <a:chOff x="0" y="0"/>
+                          <a:chExt cx="3152775" cy="381000"/>
                         </a:xfrm>
-                        <a:prstGeom prst="rect">
-                          <a:avLst/>
-                        </a:prstGeom>
-                        <a:noFill/>
-                        <a:ln w="6350">
+                      </wpg:grpSpPr>
+                      <wps:wsp>
+                        <wps:cNvPr id="27" name="Straight Arrow Connector 27"/>
+                        <wps:cNvCnPr/>
+                        <wps:spPr>
+                          <a:xfrm flipH="1">
+                            <a:off x="0" y="257175"/>
+                            <a:ext cx="2971800" cy="0"/>
+                          </a:xfrm>
+                          <a:prstGeom prst="straightConnector1">
+                            <a:avLst/>
+                          </a:prstGeom>
+                          <a:ln w="19050">
+                            <a:prstDash val="dash"/>
+                            <a:tailEnd type="triangle"/>
+                          </a:ln>
+                        </wps:spPr>
+                        <wps:style>
+                          <a:lnRef idx="1">
+                            <a:schemeClr val="dk1"/>
+                          </a:lnRef>
+                          <a:fillRef idx="0">
+                            <a:schemeClr val="dk1"/>
+                          </a:fillRef>
+                          <a:effectRef idx="0">
+                            <a:schemeClr val="dk1"/>
+                          </a:effectRef>
+                          <a:fontRef idx="minor">
+                            <a:schemeClr val="tx1"/>
+                          </a:fontRef>
+                        </wps:style>
+                        <wps:bodyPr/>
+                      </wps:wsp>
+                      <wps:wsp>
+                        <wps:cNvPr id="35" name="Text Box 35"/>
+                        <wps:cNvSpPr txBox="1"/>
+                        <wps:spPr>
+                          <a:xfrm>
+                            <a:off x="590550" y="0"/>
+                            <a:ext cx="2562225" cy="381000"/>
+                          </a:xfrm>
+                          <a:prstGeom prst="rect">
+                            <a:avLst/>
+                          </a:prstGeom>
                           <a:noFill/>
-                        </a:ln>
-                      </wps:spPr>
-                      <wps:txbx>
-                        <w:txbxContent>
-                          <w:p>
-                            <w:pPr>
-                              <w:rPr>
-                                <w:sz w:val="26"/>
-                                <w:szCs w:val="26"/>
-                              </w:rPr>
-                            </w:pPr>
-                            <w:r>
-                              <w:rPr>
-                                <w:sz w:val="26"/>
-                                <w:szCs w:val="26"/>
-                              </w:rPr>
-                              <w:t>FlashWriteSector</w:t>
-                            </w:r>
-                            <w:r>
-                              <w:rPr>
-                                <w:sz w:val="26"/>
-                                <w:szCs w:val="26"/>
-                              </w:rPr>
-                              <w:t>_t</w:t>
-                            </w:r>
-                          </w:p>
-                        </w:txbxContent>
-                      </wps:txbx>
-                      <wps:bodyPr rot="0" spcFirstLastPara="0" vertOverflow="overflow" horzOverflow="overflow" vert="horz" wrap="square" lIns="91440" tIns="45720" rIns="91440" bIns="45720" numCol="1" spcCol="0" rtlCol="0" fromWordArt="0" anchor="t" anchorCtr="0" forceAA="0" compatLnSpc="1">
-                        <a:prstTxWarp prst="textNoShape">
-                          <a:avLst/>
-                        </a:prstTxWarp>
-                        <a:noAutofit/>
-                      </wps:bodyPr>
-                    </wps:wsp>
+                          <a:ln w="6350">
+                            <a:noFill/>
+                          </a:ln>
+                        </wps:spPr>
+                        <wps:txbx>
+                          <w:txbxContent>
+                            <w:p>
+                              <w:pPr>
+                                <w:rPr>
+                                  <w:sz w:val="26"/>
+                                  <w:szCs w:val="26"/>
+                                </w:rPr>
+                              </w:pPr>
+                              <w:r>
+                                <w:rPr>
+                                  <w:sz w:val="26"/>
+                                  <w:szCs w:val="26"/>
+                                </w:rPr>
+                                <w:t>RespondFrame</w:t>
+                              </w:r>
+                              <w:r>
+                                <w:rPr>
+                                  <w:sz w:val="26"/>
+                                  <w:szCs w:val="26"/>
+                                </w:rPr>
+                                <w:t>_t</w:t>
+                              </w:r>
+                            </w:p>
+                          </w:txbxContent>
+                        </wps:txbx>
+                        <wps:bodyPr rot="0" spcFirstLastPara="0" vertOverflow="overflow" horzOverflow="overflow" vert="horz" wrap="square" lIns="91440" tIns="45720" rIns="91440" bIns="45720" numCol="1" spcCol="0" rtlCol="0" fromWordArt="0" anchor="t" anchorCtr="0" forceAA="0" compatLnSpc="1">
+                          <a:prstTxWarp prst="textNoShape">
+                            <a:avLst/>
+                          </a:prstTxWarp>
+                          <a:noAutofit/>
+                        </wps:bodyPr>
+                      </wps:wsp>
+                    </wpg:wgp>
                   </a:graphicData>
                 </a:graphic>
               </wp:anchor>
@@ -6651,96 +6675,190 @@
           </mc:Choice>
           <mc:Fallback>
             <w:pict>
-              <v:shape w14:anchorId="355EEB52" id="Text Box 34" o:spid="_x0000_s1039" type="#_x0000_t202" style="position:absolute;left:0;text-align:left;margin-left:148.5pt;margin-top:4.85pt;width:201.75pt;height:30pt;z-index:251689984;visibility:visible;mso-wrap-style:square;mso-wrap-distance-left:9pt;mso-wrap-distance-top:0;mso-wrap-distance-right:9pt;mso-wrap-distance-bottom:0;mso-position-horizontal:absolute;mso-position-horizontal-relative:text;mso-position-vertical:absolute;mso-position-vertical-relative:text;v-text-anchor:top" o:gfxdata="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" filled="f" stroked="f" strokeweight=".5pt">
-                <v:textbox>
-                  <w:txbxContent>
-                    <w:p>
-                      <w:pPr>
-                        <w:rPr>
-                          <w:sz w:val="26"/>
-                          <w:szCs w:val="26"/>
-                        </w:rPr>
-                      </w:pPr>
-                      <w:r>
-                        <w:rPr>
-                          <w:sz w:val="26"/>
-                          <w:szCs w:val="26"/>
-                        </w:rPr>
-                        <w:t>FlashWriteSector</w:t>
-                      </w:r>
-                      <w:r>
-                        <w:rPr>
-                          <w:sz w:val="26"/>
-                          <w:szCs w:val="26"/>
-                        </w:rPr>
-                        <w:t>_t</w:t>
-                      </w:r>
-                    </w:p>
-                  </w:txbxContent>
-                </v:textbox>
-              </v:shape>
+              <v:group id="Group 50" o:spid="_x0000_s1046" style="position:absolute;left:0;text-align:left;margin-left:102pt;margin-top:16pt;width:248.25pt;height:30pt;z-index:251687936" coordsize="31527,3810" o:gfxdata="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">
+                <v:shape id="Straight Arrow Connector 27" o:spid="_x0000_s1047" type="#_x0000_t32" style="position:absolute;top:2571;width:29718;height:0;flip:x;visibility:visible;mso-wrap-style:square" o:connectortype="straight" o:gfxdata="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" strokecolor="black [3200]" strokeweight="1.5pt">
+                  <v:stroke dashstyle="dash" endarrow="block" joinstyle="miter"/>
+                </v:shape>
+                <v:shape id="Text Box 35" o:spid="_x0000_s1048" type="#_x0000_t202" style="position:absolute;left:5905;width:25622;height:3810;visibility:visible;mso-wrap-style:square;v-text-anchor:top" o:gfxdata="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" filled="f" stroked="f" strokeweight=".5pt">
+                  <v:textbox>
+                    <w:txbxContent>
+                      <w:p>
+                        <w:pPr>
+                          <w:rPr>
+                            <w:sz w:val="26"/>
+                            <w:szCs w:val="26"/>
+                          </w:rPr>
+                        </w:pPr>
+                        <w:r>
+                          <w:rPr>
+                            <w:sz w:val="26"/>
+                            <w:szCs w:val="26"/>
+                          </w:rPr>
+                          <w:t>RespondFrame</w:t>
+                        </w:r>
+                        <w:r>
+                          <w:rPr>
+                            <w:sz w:val="26"/>
+                            <w:szCs w:val="26"/>
+                          </w:rPr>
+                          <w:t>_t</w:t>
+                        </w:r>
+                      </w:p>
+                    </w:txbxContent>
+                  </v:textbox>
+                </v:shape>
+              </v:group>
             </w:pict>
           </mc:Fallback>
         </mc:AlternateContent>
       </w:r>
-      <w:r>
-        <w:rPr>
-          <w:rFonts w:asciiTheme="majorBidi" w:hAnsiTheme="majorBidi" w:cstheme="majorBidi"/>
-          <w:b/>
-          <w:bCs/>
-          <w:noProof/>
+    </w:p>
+    <w:p>
+      <w:pPr>
+        <w:pStyle w:val="ListParagraph"/>
+        <w:ind w:left="1170"/>
+        <w:rPr>
+          <w:rFonts w:asciiTheme="majorBidi" w:hAnsiTheme="majorBidi" w:cstheme="majorBidi"/>
+          <w:b/>
+          <w:bCs/>
           <w:color w:val="000000" w:themeColor="text1"/>
           <w:sz w:val="34"/>
           <w:szCs w:val="34"/>
         </w:rPr>
+      </w:pPr>
+    </w:p>
+    <w:p>
+      <w:pPr>
+        <w:pStyle w:val="ListParagraph"/>
+        <w:ind w:left="1170"/>
+        <w:rPr>
+          <w:rFonts w:asciiTheme="majorBidi" w:hAnsiTheme="majorBidi" w:cstheme="majorBidi"/>
+          <w:b/>
+          <w:bCs/>
+          <w:color w:val="000000" w:themeColor="text1"/>
+          <w:sz w:val="34"/>
+          <w:szCs w:val="34"/>
+        </w:rPr>
+      </w:pPr>
+      <w:r>
+        <w:rPr>
+          <w:rFonts w:asciiTheme="majorBidi" w:hAnsiTheme="majorBidi" w:cstheme="majorBidi"/>
+          <w:b/>
+          <w:bCs/>
+          <w:noProof/>
+          <w:color w:val="000000" w:themeColor="text1"/>
+          <w:sz w:val="34"/>
+          <w:szCs w:val="34"/>
+        </w:rPr>
         <mc:AlternateContent>
-          <mc:Choice Requires="wps">
+          <mc:Choice Requires="wpg">
             <w:drawing>
-              <wp:anchor distT="0" distB="0" distL="114300" distR="114300" simplePos="0" relativeHeight="251680768" behindDoc="0" locked="0" layoutInCell="1" allowOverlap="1" wp14:anchorId="59AA07DF" wp14:editId="6AFCEE7E">
+              <wp:anchor distT="0" distB="0" distL="114300" distR="114300" simplePos="0" relativeHeight="251691008" behindDoc="0" locked="0" layoutInCell="1" allowOverlap="1">
                 <wp:simplePos x="0" y="0"/>
                 <wp:positionH relativeFrom="column">
                   <wp:posOffset>1295400</wp:posOffset>
                 </wp:positionH>
                 <wp:positionV relativeFrom="paragraph">
-                  <wp:posOffset>1149350</wp:posOffset>
+                  <wp:posOffset>86360</wp:posOffset>
                 </wp:positionV>
-                <wp:extent cx="2971800" cy="0"/>
-                <wp:effectExtent l="0" t="76200" r="19050" b="95250"/>
+                <wp:extent cx="3152775" cy="381000"/>
+                <wp:effectExtent l="0" t="0" r="0" b="0"/>
                 <wp:wrapNone/>
-                <wp:docPr id="28" name="Straight Arrow Connector 28"/>
+                <wp:docPr id="49" name="Group 49"/>
                 <wp:cNvGraphicFramePr/>
                 <a:graphic xmlns:a="http://schemas.openxmlformats.org/drawingml/2006/main">
-                  <a:graphicData uri="http://schemas.microsoft.com/office/word/2010/wordprocessingShape">
-                    <wps:wsp>
-                      <wps:cNvCnPr/>
-                      <wps:spPr>
+                  <a:graphicData uri="http://schemas.microsoft.com/office/word/2010/wordprocessingGroup">
+                    <wpg:wgp>
+                      <wpg:cNvGrpSpPr/>
+                      <wpg:grpSpPr>
                         <a:xfrm>
                           <a:off x="0" y="0"/>
-                          <a:ext cx="2971800" cy="0"/>
+                          <a:ext cx="3152775" cy="381000"/>
+                          <a:chOff x="0" y="0"/>
+                          <a:chExt cx="3152775" cy="381000"/>
                         </a:xfrm>
-                        <a:prstGeom prst="straightConnector1">
-                          <a:avLst/>
-                        </a:prstGeom>
-                        <a:ln w="19050">
-                          <a:tailEnd type="triangle"/>
-                        </a:ln>
-                      </wps:spPr>
-                      <wps:style>
-                        <a:lnRef idx="1">
-                          <a:schemeClr val="dk1"/>
-                        </a:lnRef>
-                        <a:fillRef idx="0">
-                          <a:schemeClr val="dk1"/>
-                        </a:fillRef>
-                        <a:effectRef idx="0">
-                          <a:schemeClr val="dk1"/>
-                        </a:effectRef>
-                        <a:fontRef idx="minor">
-                          <a:schemeClr val="tx1"/>
-                        </a:fontRef>
-                      </wps:style>
-                      <wps:bodyPr/>
-                    </wps:wsp>
+                      </wpg:grpSpPr>
+                      <wps:wsp>
+                        <wps:cNvPr id="28" name="Straight Arrow Connector 28"/>
+                        <wps:cNvCnPr/>
+                        <wps:spPr>
+                          <a:xfrm>
+                            <a:off x="0" y="257175"/>
+                            <a:ext cx="2971800" cy="0"/>
+                          </a:xfrm>
+                          <a:prstGeom prst="straightConnector1">
+                            <a:avLst/>
+                          </a:prstGeom>
+                          <a:ln w="19050">
+                            <a:tailEnd type="triangle"/>
+                          </a:ln>
+                        </wps:spPr>
+                        <wps:style>
+                          <a:lnRef idx="1">
+                            <a:schemeClr val="dk1"/>
+                          </a:lnRef>
+                          <a:fillRef idx="0">
+                            <a:schemeClr val="dk1"/>
+                          </a:fillRef>
+                          <a:effectRef idx="0">
+                            <a:schemeClr val="dk1"/>
+                          </a:effectRef>
+                          <a:fontRef idx="minor">
+                            <a:schemeClr val="tx1"/>
+                          </a:fontRef>
+                        </wps:style>
+                        <wps:bodyPr/>
+                      </wps:wsp>
+                      <wps:wsp>
+                        <wps:cNvPr id="36" name="Text Box 36"/>
+                        <wps:cNvSpPr txBox="1"/>
+                        <wps:spPr>
+                          <a:xfrm>
+                            <a:off x="590550" y="0"/>
+                            <a:ext cx="2562225" cy="381000"/>
+                          </a:xfrm>
+                          <a:prstGeom prst="rect">
+                            <a:avLst/>
+                          </a:prstGeom>
+                          <a:noFill/>
+                          <a:ln w="6350">
+                            <a:noFill/>
+                          </a:ln>
+                        </wps:spPr>
+                        <wps:txbx>
+                          <w:txbxContent>
+                            <w:p>
+                              <w:pPr>
+                                <w:rPr>
+                                  <w:sz w:val="26"/>
+                                  <w:szCs w:val="26"/>
+                                </w:rPr>
+                              </w:pPr>
+                              <w:r>
+                                <w:rPr>
+                                  <w:sz w:val="26"/>
+                                  <w:szCs w:val="26"/>
+                                </w:rPr>
+                                <w:t>FlashWriteSector</w:t>
+                              </w:r>
+                              <w:r>
+                                <w:rPr>
+                                  <w:sz w:val="26"/>
+                                  <w:szCs w:val="26"/>
+                                </w:rPr>
+                                <w:t>_t</w:t>
+                              </w:r>
+                            </w:p>
+                          </w:txbxContent>
+                        </wps:txbx>
+                        <wps:bodyPr rot="0" spcFirstLastPara="0" vertOverflow="overflow" horzOverflow="overflow" vert="horz" wrap="square" lIns="91440" tIns="45720" rIns="91440" bIns="45720" numCol="1" spcCol="0" rtlCol="0" fromWordArt="0" anchor="t" anchorCtr="0" forceAA="0" compatLnSpc="1">
+                          <a:prstTxWarp prst="textNoShape">
+                            <a:avLst/>
+                          </a:prstTxWarp>
+                          <a:noAutofit/>
+                        </wps:bodyPr>
+                      </wps:wsp>
+                    </wpg:wgp>
                   </a:graphicData>
                 </a:graphic>
               </wp:anchor>
@@ -6748,9 +6866,39 @@
           </mc:Choice>
           <mc:Fallback>
             <w:pict>
-              <v:shape w14:anchorId="4BFB1106" id="Straight Arrow Connector 28" o:spid="_x0000_s1026" type="#_x0000_t32" style="position:absolute;margin-left:102pt;margin-top:90.5pt;width:234pt;height:0;z-index:251680768;visibility:visible;mso-wrap-style:square;mso-wrap-distance-left:9pt;mso-wrap-distance-top:0;mso-wrap-distance-right:9pt;mso-wrap-distance-bottom:0;mso-position-horizontal:absolute;mso-position-horizontal-relative:text;mso-position-vertical:absolute;mso-position-vertical-relative:text" o:gfxdata="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" strokecolor="black [3200]" strokeweight="1.5pt">
-                <v:stroke endarrow="block" joinstyle="miter"/>
-              </v:shape>
+              <v:group id="Group 49" o:spid="_x0000_s1049" style="position:absolute;left:0;text-align:left;margin-left:102pt;margin-top:6.8pt;width:248.25pt;height:30pt;z-index:251691008" coordsize="31527,3810" o:gfxdata="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">
+                <v:shape id="Straight Arrow Connector 28" o:spid="_x0000_s1050" type="#_x0000_t32" style="position:absolute;top:2571;width:29718;height:0;visibility:visible;mso-wrap-style:square" o:connectortype="straight" o:gfxdata="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" strokecolor="black [3200]" strokeweight="1.5pt">
+                  <v:stroke endarrow="block" joinstyle="miter"/>
+                </v:shape>
+                <v:shape id="Text Box 36" o:spid="_x0000_s1051" type="#_x0000_t202" style="position:absolute;left:5905;width:25622;height:3810;visibility:visible;mso-wrap-style:square;v-text-anchor:top" o:gfxdata="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" filled="f" stroked="f" strokeweight=".5pt">
+                  <v:textbox>
+                    <w:txbxContent>
+                      <w:p>
+                        <w:pPr>
+                          <w:rPr>
+                            <w:sz w:val="26"/>
+                            <w:szCs w:val="26"/>
+                          </w:rPr>
+                        </w:pPr>
+                        <w:r>
+                          <w:rPr>
+                            <w:sz w:val="26"/>
+                            <w:szCs w:val="26"/>
+                          </w:rPr>
+                          <w:t>FlashWriteSector</w:t>
+                        </w:r>
+                        <w:r>
+                          <w:rPr>
+                            <w:sz w:val="26"/>
+                            <w:szCs w:val="26"/>
+                          </w:rPr>
+                          <w:t>_t</w:t>
+                        </w:r>
+                      </w:p>
+                    </w:txbxContent>
+                  </v:textbox>
+                </v:shape>
+              </v:group>
             </w:pict>
           </mc:Fallback>
         </mc:AlternateContent>
@@ -6780,71 +6928,116 @@
           <w:szCs w:val="34"/>
         </w:rPr>
         <mc:AlternateContent>
-          <mc:Choice Requires="wps">
+          <mc:Choice Requires="wpg">
             <w:drawing>
-              <wp:anchor distT="0" distB="0" distL="114300" distR="114300" simplePos="0" relativeHeight="251692032" behindDoc="0" locked="0" layoutInCell="1" allowOverlap="1" wp14:anchorId="0E06150B" wp14:editId="1A62111A">
+              <wp:anchor distT="0" distB="0" distL="114300" distR="114300" simplePos="0" relativeHeight="251694080" behindDoc="0" locked="0" layoutInCell="1" allowOverlap="1">
                 <wp:simplePos x="0" y="0"/>
                 <wp:positionH relativeFrom="column">
-                  <wp:posOffset>1885950</wp:posOffset>
+                  <wp:posOffset>1295400</wp:posOffset>
                 </wp:positionH>
                 <wp:positionV relativeFrom="paragraph">
-                  <wp:posOffset>203200</wp:posOffset>
+                  <wp:posOffset>238125</wp:posOffset>
                 </wp:positionV>
-                <wp:extent cx="2562225" cy="381000"/>
-                <wp:effectExtent l="0" t="0" r="0" b="0"/>
+                <wp:extent cx="3152775" cy="381000"/>
+                <wp:effectExtent l="38100" t="0" r="0" b="0"/>
                 <wp:wrapNone/>
-                <wp:docPr id="35" name="Text Box 35"/>
+                <wp:docPr id="48" name="Group 48"/>
                 <wp:cNvGraphicFramePr/>
                 <a:graphic xmlns:a="http://schemas.openxmlformats.org/drawingml/2006/main">
-                  <a:graphicData uri="http://schemas.microsoft.com/office/word/2010/wordprocessingShape">
-                    <wps:wsp>
-                      <wps:cNvSpPr txBox="1"/>
-                      <wps:spPr>
+                  <a:graphicData uri="http://schemas.microsoft.com/office/word/2010/wordprocessingGroup">
+                    <wpg:wgp>
+                      <wpg:cNvGrpSpPr/>
+                      <wpg:grpSpPr>
                         <a:xfrm>
                           <a:off x="0" y="0"/>
-                          <a:ext cx="2562225" cy="381000"/>
+                          <a:ext cx="3152775" cy="381000"/>
+                          <a:chOff x="0" y="0"/>
+                          <a:chExt cx="3152775" cy="381000"/>
                         </a:xfrm>
-                        <a:prstGeom prst="rect">
-                          <a:avLst/>
-                        </a:prstGeom>
-                        <a:noFill/>
-                        <a:ln w="6350">
+                      </wpg:grpSpPr>
+                      <wps:wsp>
+                        <wps:cNvPr id="29" name="Straight Arrow Connector 29"/>
+                        <wps:cNvCnPr/>
+                        <wps:spPr>
+                          <a:xfrm flipH="1">
+                            <a:off x="0" y="257175"/>
+                            <a:ext cx="2971800" cy="0"/>
+                          </a:xfrm>
+                          <a:prstGeom prst="straightConnector1">
+                            <a:avLst/>
+                          </a:prstGeom>
+                          <a:ln w="19050">
+                            <a:prstDash val="dash"/>
+                            <a:tailEnd type="triangle"/>
+                          </a:ln>
+                        </wps:spPr>
+                        <wps:style>
+                          <a:lnRef idx="1">
+                            <a:schemeClr val="dk1"/>
+                          </a:lnRef>
+                          <a:fillRef idx="0">
+                            <a:schemeClr val="dk1"/>
+                          </a:fillRef>
+                          <a:effectRef idx="0">
+                            <a:schemeClr val="dk1"/>
+                          </a:effectRef>
+                          <a:fontRef idx="minor">
+                            <a:schemeClr val="tx1"/>
+                          </a:fontRef>
+                        </wps:style>
+                        <wps:bodyPr/>
+                      </wps:wsp>
+                      <wps:wsp>
+                        <wps:cNvPr id="37" name="Text Box 37"/>
+                        <wps:cNvSpPr txBox="1"/>
+                        <wps:spPr>
+                          <a:xfrm>
+                            <a:off x="590550" y="0"/>
+                            <a:ext cx="2562225" cy="381000"/>
+                          </a:xfrm>
+                          <a:prstGeom prst="rect">
+                            <a:avLst/>
+                          </a:prstGeom>
                           <a:noFill/>
-                        </a:ln>
-                      </wps:spPr>
-                      <wps:txbx>
-                        <w:txbxContent>
-                          <w:p>
-                            <w:pPr>
-                              <w:rPr>
-                                <w:sz w:val="26"/>
-                                <w:szCs w:val="26"/>
-                              </w:rPr>
-                            </w:pPr>
-                            <w:r>
-                              <w:rPr>
-                                <w:sz w:val="26"/>
-                                <w:szCs w:val="26"/>
-                              </w:rPr>
-                              <w:t>RespondFrame</w:t>
-                            </w:r>
-                            <w:r>
-                              <w:rPr>
-                                <w:sz w:val="26"/>
-                                <w:szCs w:val="26"/>
-                              </w:rPr>
-                              <w:t>_t</w:t>
-                            </w:r>
-                          </w:p>
-                        </w:txbxContent>
-                      </wps:txbx>
-                      <wps:bodyPr rot="0" spcFirstLastPara="0" vertOverflow="overflow" horzOverflow="overflow" vert="horz" wrap="square" lIns="91440" tIns="45720" rIns="91440" bIns="45720" numCol="1" spcCol="0" rtlCol="0" fromWordArt="0" anchor="t" anchorCtr="0" forceAA="0" compatLnSpc="1">
-                        <a:prstTxWarp prst="textNoShape">
-                          <a:avLst/>
-                        </a:prstTxWarp>
-                        <a:noAutofit/>
-                      </wps:bodyPr>
-                    </wps:wsp>
+                          <a:ln w="6350">
+                            <a:noFill/>
+                          </a:ln>
+                        </wps:spPr>
+                        <wps:txbx>
+                          <w:txbxContent>
+                            <w:p>
+                              <w:pPr>
+                                <w:ind w:left="2880" w:hanging="2880"/>
+                                <w:rPr>
+                                  <w:sz w:val="26"/>
+                                  <w:szCs w:val="26"/>
+                                </w:rPr>
+                              </w:pPr>
+                              <w:r>
+                                <w:rPr>
+                                  <w:sz w:val="26"/>
+                                  <w:szCs w:val="26"/>
+                                </w:rPr>
+                                <w:t>RespondFrame</w:t>
+                              </w:r>
+                              <w:r>
+                                <w:rPr>
+                                  <w:sz w:val="26"/>
+                                  <w:szCs w:val="26"/>
+                                </w:rPr>
+                                <w:t>_t</w:t>
+                              </w:r>
+                            </w:p>
+                          </w:txbxContent>
+                        </wps:txbx>
+                        <wps:bodyPr rot="0" spcFirstLastPara="0" vertOverflow="overflow" horzOverflow="overflow" vert="horz" wrap="square" lIns="91440" tIns="45720" rIns="91440" bIns="45720" numCol="1" spcCol="0" rtlCol="0" fromWordArt="0" anchor="t" anchorCtr="0" forceAA="0" compatLnSpc="1">
+                          <a:prstTxWarp prst="textNoShape">
+                            <a:avLst/>
+                          </a:prstTxWarp>
+                          <a:noAutofit/>
+                        </wps:bodyPr>
+                      </wps:wsp>
+                    </wpg:wgp>
                   </a:graphicData>
                 </a:graphic>
               </wp:anchor>
@@ -6852,97 +7045,191 @@
           </mc:Choice>
           <mc:Fallback>
             <w:pict>
-              <v:shape w14:anchorId="0E06150B" id="Text Box 35" o:spid="_x0000_s1040" type="#_x0000_t202" style="position:absolute;left:0;text-align:left;margin-left:148.5pt;margin-top:16pt;width:201.75pt;height:30pt;z-index:251692032;visibility:visible;mso-wrap-style:square;mso-wrap-distance-left:9pt;mso-wrap-distance-top:0;mso-wrap-distance-right:9pt;mso-wrap-distance-bottom:0;mso-position-horizontal:absolute;mso-position-horizontal-relative:text;mso-position-vertical:absolute;mso-position-vertical-relative:text;v-text-anchor:top" o:gfxdata="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" filled="f" stroked="f" strokeweight=".5pt">
-                <v:textbox>
-                  <w:txbxContent>
-                    <w:p>
-                      <w:pPr>
-                        <w:rPr>
-                          <w:sz w:val="26"/>
-                          <w:szCs w:val="26"/>
-                        </w:rPr>
-                      </w:pPr>
-                      <w:r>
-                        <w:rPr>
-                          <w:sz w:val="26"/>
-                          <w:szCs w:val="26"/>
-                        </w:rPr>
-                        <w:t>RespondFrame</w:t>
-                      </w:r>
-                      <w:r>
-                        <w:rPr>
-                          <w:sz w:val="26"/>
-                          <w:szCs w:val="26"/>
-                        </w:rPr>
-                        <w:t>_t</w:t>
-                      </w:r>
-                    </w:p>
-                  </w:txbxContent>
-                </v:textbox>
-              </v:shape>
+              <v:group id="Group 48" o:spid="_x0000_s1052" style="position:absolute;left:0;text-align:left;margin-left:102pt;margin-top:18.75pt;width:248.25pt;height:30pt;z-index:251694080" coordsize="31527,3810" o:gfxdata="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">
+                <v:shape id="Straight Arrow Connector 29" o:spid="_x0000_s1053" type="#_x0000_t32" style="position:absolute;top:2571;width:29718;height:0;flip:x;visibility:visible;mso-wrap-style:square" o:connectortype="straight" o:gfxdata="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" strokecolor="black [3200]" strokeweight="1.5pt">
+                  <v:stroke dashstyle="dash" endarrow="block" joinstyle="miter"/>
+                </v:shape>
+                <v:shape id="Text Box 37" o:spid="_x0000_s1054" type="#_x0000_t202" style="position:absolute;left:5905;width:25622;height:3810;visibility:visible;mso-wrap-style:square;v-text-anchor:top" o:gfxdata="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" filled="f" stroked="f" strokeweight=".5pt">
+                  <v:textbox>
+                    <w:txbxContent>
+                      <w:p>
+                        <w:pPr>
+                          <w:ind w:left="2880" w:hanging="2880"/>
+                          <w:rPr>
+                            <w:sz w:val="26"/>
+                            <w:szCs w:val="26"/>
+                          </w:rPr>
+                        </w:pPr>
+                        <w:r>
+                          <w:rPr>
+                            <w:sz w:val="26"/>
+                            <w:szCs w:val="26"/>
+                          </w:rPr>
+                          <w:t>RespondFrame</w:t>
+                        </w:r>
+                        <w:r>
+                          <w:rPr>
+                            <w:sz w:val="26"/>
+                            <w:szCs w:val="26"/>
+                          </w:rPr>
+                          <w:t>_t</w:t>
+                        </w:r>
+                      </w:p>
+                    </w:txbxContent>
+                  </v:textbox>
+                </v:shape>
+              </v:group>
             </w:pict>
           </mc:Fallback>
         </mc:AlternateContent>
       </w:r>
-      <w:r>
-        <w:rPr>
-          <w:rFonts w:asciiTheme="majorBidi" w:hAnsiTheme="majorBidi" w:cstheme="majorBidi"/>
-          <w:b/>
-          <w:bCs/>
-          <w:noProof/>
+    </w:p>
+    <w:p>
+      <w:pPr>
+        <w:pStyle w:val="ListParagraph"/>
+        <w:ind w:left="1170"/>
+        <w:rPr>
+          <w:rFonts w:asciiTheme="majorBidi" w:hAnsiTheme="majorBidi" w:cstheme="majorBidi"/>
+          <w:b/>
+          <w:bCs/>
           <w:color w:val="000000" w:themeColor="text1"/>
           <w:sz w:val="34"/>
           <w:szCs w:val="34"/>
         </w:rPr>
+      </w:pPr>
+    </w:p>
+    <w:p>
+      <w:pPr>
+        <w:pStyle w:val="ListParagraph"/>
+        <w:ind w:left="1170"/>
+        <w:rPr>
+          <w:rFonts w:asciiTheme="majorBidi" w:hAnsiTheme="majorBidi" w:cstheme="majorBidi"/>
+          <w:b/>
+          <w:bCs/>
+          <w:color w:val="000000" w:themeColor="text1"/>
+          <w:sz w:val="34"/>
+          <w:szCs w:val="34"/>
+        </w:rPr>
+      </w:pPr>
+      <w:r>
+        <w:rPr>
+          <w:rFonts w:asciiTheme="majorBidi" w:hAnsiTheme="majorBidi" w:cstheme="majorBidi"/>
+          <w:b/>
+          <w:bCs/>
+          <w:noProof/>
+          <w:color w:val="000000" w:themeColor="text1"/>
+          <w:sz w:val="34"/>
+          <w:szCs w:val="34"/>
+        </w:rPr>
         <mc:AlternateContent>
-          <mc:Choice Requires="wps">
+          <mc:Choice Requires="wpg">
             <w:drawing>
-              <wp:anchor distT="0" distB="0" distL="114300" distR="114300" simplePos="0" relativeHeight="251681792" behindDoc="0" locked="0" layoutInCell="1" allowOverlap="1" wp14:anchorId="7FECDE64" wp14:editId="3D1C9DA9">
+              <wp:anchor distT="0" distB="0" distL="114300" distR="114300" simplePos="0" relativeHeight="251697152" behindDoc="0" locked="0" layoutInCell="1" allowOverlap="1">
                 <wp:simplePos x="0" y="0"/>
                 <wp:positionH relativeFrom="column">
                   <wp:posOffset>1295400</wp:posOffset>
                 </wp:positionH>
                 <wp:positionV relativeFrom="paragraph">
-                  <wp:posOffset>1298575</wp:posOffset>
+                  <wp:posOffset>121285</wp:posOffset>
                 </wp:positionV>
-                <wp:extent cx="2971800" cy="0"/>
-                <wp:effectExtent l="38100" t="76200" r="0" b="95250"/>
+                <wp:extent cx="3152775" cy="381000"/>
+                <wp:effectExtent l="0" t="0" r="0" b="0"/>
                 <wp:wrapNone/>
-                <wp:docPr id="29" name="Straight Arrow Connector 29"/>
+                <wp:docPr id="47" name="Group 47"/>
                 <wp:cNvGraphicFramePr/>
                 <a:graphic xmlns:a="http://schemas.openxmlformats.org/drawingml/2006/main">
-                  <a:graphicData uri="http://schemas.microsoft.com/office/word/2010/wordprocessingShape">
-                    <wps:wsp>
-                      <wps:cNvCnPr/>
-                      <wps:spPr>
-                        <a:xfrm flipH="1">
+                  <a:graphicData uri="http://schemas.microsoft.com/office/word/2010/wordprocessingGroup">
+                    <wpg:wgp>
+                      <wpg:cNvGrpSpPr/>
+                      <wpg:grpSpPr>
+                        <a:xfrm>
                           <a:off x="0" y="0"/>
-                          <a:ext cx="2971800" cy="0"/>
+                          <a:ext cx="3152775" cy="381000"/>
+                          <a:chOff x="0" y="0"/>
+                          <a:chExt cx="3152775" cy="381000"/>
                         </a:xfrm>
-                        <a:prstGeom prst="straightConnector1">
-                          <a:avLst/>
-                        </a:prstGeom>
-                        <a:ln w="19050">
-                          <a:prstDash val="dash"/>
-                          <a:tailEnd type="triangle"/>
-                        </a:ln>
-                      </wps:spPr>
-                      <wps:style>
-                        <a:lnRef idx="1">
-                          <a:schemeClr val="dk1"/>
-                        </a:lnRef>
-                        <a:fillRef idx="0">
-                          <a:schemeClr val="dk1"/>
-                        </a:fillRef>
-                        <a:effectRef idx="0">
-                          <a:schemeClr val="dk1"/>
-                        </a:effectRef>
-                        <a:fontRef idx="minor">
-                          <a:schemeClr val="tx1"/>
-                        </a:fontRef>
-                      </wps:style>
-                      <wps:bodyPr/>
-                    </wps:wsp>
+                      </wpg:grpSpPr>
+                      <wps:wsp>
+                        <wps:cNvPr id="30" name="Straight Arrow Connector 30"/>
+                        <wps:cNvCnPr/>
+                        <wps:spPr>
+                          <a:xfrm>
+                            <a:off x="0" y="257175"/>
+                            <a:ext cx="2971800" cy="0"/>
+                          </a:xfrm>
+                          <a:prstGeom prst="straightConnector1">
+                            <a:avLst/>
+                          </a:prstGeom>
+                          <a:ln w="19050">
+                            <a:tailEnd type="triangle"/>
+                          </a:ln>
+                        </wps:spPr>
+                        <wps:style>
+                          <a:lnRef idx="1">
+                            <a:schemeClr val="dk1"/>
+                          </a:lnRef>
+                          <a:fillRef idx="0">
+                            <a:schemeClr val="dk1"/>
+                          </a:fillRef>
+                          <a:effectRef idx="0">
+                            <a:schemeClr val="dk1"/>
+                          </a:effectRef>
+                          <a:fontRef idx="minor">
+                            <a:schemeClr val="tx1"/>
+                          </a:fontRef>
+                        </wps:style>
+                        <wps:bodyPr/>
+                      </wps:wsp>
+                      <wps:wsp>
+                        <wps:cNvPr id="38" name="Text Box 38"/>
+                        <wps:cNvSpPr txBox="1"/>
+                        <wps:spPr>
+                          <a:xfrm>
+                            <a:off x="590550" y="0"/>
+                            <a:ext cx="2562225" cy="381000"/>
+                          </a:xfrm>
+                          <a:prstGeom prst="rect">
+                            <a:avLst/>
+                          </a:prstGeom>
+                          <a:noFill/>
+                          <a:ln w="6350">
+                            <a:noFill/>
+                          </a:ln>
+                        </wps:spPr>
+                        <wps:txbx>
+                          <w:txbxContent>
+                            <w:p>
+                              <w:pPr>
+                                <w:rPr>
+                                  <w:sz w:val="26"/>
+                                  <w:szCs w:val="26"/>
+                                </w:rPr>
+                              </w:pPr>
+                              <w:r>
+                                <w:rPr>
+                                  <w:sz w:val="26"/>
+                                  <w:szCs w:val="26"/>
+                                </w:rPr>
+                                <w:t>EndFlashing</w:t>
+                              </w:r>
+                              <w:r>
+                                <w:rPr>
+                                  <w:sz w:val="26"/>
+                                  <w:szCs w:val="26"/>
+                                </w:rPr>
+                                <w:t>_t</w:t>
+                              </w:r>
+                            </w:p>
+                          </w:txbxContent>
+                        </wps:txbx>
+                        <wps:bodyPr rot="0" spcFirstLastPara="0" vertOverflow="overflow" horzOverflow="overflow" vert="horz" wrap="square" lIns="91440" tIns="45720" rIns="91440" bIns="45720" numCol="1" spcCol="0" rtlCol="0" fromWordArt="0" anchor="t" anchorCtr="0" forceAA="0" compatLnSpc="1">
+                          <a:prstTxWarp prst="textNoShape">
+                            <a:avLst/>
+                          </a:prstTxWarp>
+                          <a:noAutofit/>
+                        </wps:bodyPr>
+                      </wps:wsp>
+                    </wpg:wgp>
                   </a:graphicData>
                 </a:graphic>
               </wp:anchor>
@@ -6950,387 +7237,43 @@
           </mc:Choice>
           <mc:Fallback>
             <w:pict>
-              <v:shape w14:anchorId="71F4A65B" id="Straight Arrow Connector 29" o:spid="_x0000_s1026" type="#_x0000_t32" style="position:absolute;margin-left:102pt;margin-top:102.25pt;width:234pt;height:0;flip:x;z-index:251681792;visibility:visible;mso-wrap-style:square;mso-wrap-distance-left:9pt;mso-wrap-distance-top:0;mso-wrap-distance-right:9pt;mso-wrap-distance-bottom:0;mso-position-horizontal:absolute;mso-position-horizontal-relative:text;mso-position-vertical:absolute;mso-position-vertical-relative:text" o:gfxdata="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" strokecolor="black [3200]" strokeweight="1.5pt">
-                <v:stroke dashstyle="dash" endarrow="block" joinstyle="miter"/>
-              </v:shape>
+              <v:group id="Group 47" o:spid="_x0000_s1055" style="position:absolute;left:0;text-align:left;margin-left:102pt;margin-top:9.55pt;width:248.25pt;height:30pt;z-index:251697152" coordsize="31527,3810" o:gfxdata="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">
+                <v:shape id="Straight Arrow Connector 30" o:spid="_x0000_s1056" type="#_x0000_t32" style="position:absolute;top:2571;width:29718;height:0;visibility:visible;mso-wrap-style:square" o:connectortype="straight" o:gfxdata="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" strokecolor="black [3200]" strokeweight="1.5pt">
+                  <v:stroke endarrow="block" joinstyle="miter"/>
+                </v:shape>
+                <v:shape id="Text Box 38" o:spid="_x0000_s1057" type="#_x0000_t202" style="position:absolute;left:5905;width:25622;height:3810;visibility:visible;mso-wrap-style:square;v-text-anchor:top" o:gfxdata="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" filled="f" stroked="f" strokeweight=".5pt">
+                  <v:textbox>
+                    <w:txbxContent>
+                      <w:p>
+                        <w:pPr>
+                          <w:rPr>
+                            <w:sz w:val="26"/>
+                            <w:szCs w:val="26"/>
+                          </w:rPr>
+                        </w:pPr>
+                        <w:r>
+                          <w:rPr>
+                            <w:sz w:val="26"/>
+                            <w:szCs w:val="26"/>
+                          </w:rPr>
+                          <w:t>EndFlashing</w:t>
+                        </w:r>
+                        <w:r>
+                          <w:rPr>
+                            <w:sz w:val="26"/>
+                            <w:szCs w:val="26"/>
+                          </w:rPr>
+                          <w:t>_t</w:t>
+                        </w:r>
+                      </w:p>
+                    </w:txbxContent>
+                  </v:textbox>
+                </v:shape>
+              </v:group>
             </w:pict>
           </mc:Fallback>
         </mc:AlternateContent>
       </w:r>
-    </w:p>
-    <w:p>
-      <w:pPr>
-        <w:pStyle w:val="ListParagraph"/>
-        <w:ind w:left="1170"/>
-        <w:rPr>
-          <w:rFonts w:asciiTheme="majorBidi" w:hAnsiTheme="majorBidi" w:cstheme="majorBidi"/>
-          <w:b/>
-          <w:bCs/>
-          <w:color w:val="000000" w:themeColor="text1"/>
-          <w:sz w:val="34"/>
-          <w:szCs w:val="34"/>
-        </w:rPr>
-      </w:pPr>
-      <w:r>
-        <w:rPr>
-          <w:rFonts w:asciiTheme="majorBidi" w:hAnsiTheme="majorBidi" w:cstheme="majorBidi"/>
-          <w:b/>
-          <w:bCs/>
-          <w:noProof/>
-          <w:color w:val="000000" w:themeColor="text1"/>
-          <w:sz w:val="34"/>
-          <w:szCs w:val="34"/>
-        </w:rPr>
-        <mc:AlternateContent>
-          <mc:Choice Requires="wps">
-            <w:drawing>
-              <wp:anchor distT="0" distB="0" distL="114300" distR="114300" simplePos="0" relativeHeight="251683840" behindDoc="0" locked="0" layoutInCell="1" allowOverlap="1" wp14:anchorId="40C55578" wp14:editId="6D6CB78E">
-                <wp:simplePos x="0" y="0"/>
-                <wp:positionH relativeFrom="column">
-                  <wp:posOffset>1295400</wp:posOffset>
-                </wp:positionH>
-                <wp:positionV relativeFrom="paragraph">
-                  <wp:posOffset>1447800</wp:posOffset>
-                </wp:positionV>
-                <wp:extent cx="2971800" cy="0"/>
-                <wp:effectExtent l="0" t="76200" r="19050" b="95250"/>
-                <wp:wrapNone/>
-                <wp:docPr id="30" name="Straight Arrow Connector 30"/>
-                <wp:cNvGraphicFramePr/>
-                <a:graphic xmlns:a="http://schemas.openxmlformats.org/drawingml/2006/main">
-                  <a:graphicData uri="http://schemas.microsoft.com/office/word/2010/wordprocessingShape">
-                    <wps:wsp>
-                      <wps:cNvCnPr/>
-                      <wps:spPr>
-                        <a:xfrm>
-                          <a:off x="0" y="0"/>
-                          <a:ext cx="2971800" cy="0"/>
-                        </a:xfrm>
-                        <a:prstGeom prst="straightConnector1">
-                          <a:avLst/>
-                        </a:prstGeom>
-                        <a:ln w="19050">
-                          <a:tailEnd type="triangle"/>
-                        </a:ln>
-                      </wps:spPr>
-                      <wps:style>
-                        <a:lnRef idx="1">
-                          <a:schemeClr val="dk1"/>
-                        </a:lnRef>
-                        <a:fillRef idx="0">
-                          <a:schemeClr val="dk1"/>
-                        </a:fillRef>
-                        <a:effectRef idx="0">
-                          <a:schemeClr val="dk1"/>
-                        </a:effectRef>
-                        <a:fontRef idx="minor">
-                          <a:schemeClr val="tx1"/>
-                        </a:fontRef>
-                      </wps:style>
-                      <wps:bodyPr/>
-                    </wps:wsp>
-                  </a:graphicData>
-                </a:graphic>
-              </wp:anchor>
-            </w:drawing>
-          </mc:Choice>
-          <mc:Fallback>
-            <w:pict>
-              <v:shape w14:anchorId="56CE1FFC" id="Straight Arrow Connector 30" o:spid="_x0000_s1026" type="#_x0000_t32" style="position:absolute;margin-left:102pt;margin-top:114pt;width:234pt;height:0;z-index:251683840;visibility:visible;mso-wrap-style:square;mso-wrap-distance-left:9pt;mso-wrap-distance-top:0;mso-wrap-distance-right:9pt;mso-wrap-distance-bottom:0;mso-position-horizontal:absolute;mso-position-horizontal-relative:text;mso-position-vertical:absolute;mso-position-vertical-relative:text" o:gfxdata="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" strokecolor="black [3200]" strokeweight="1.5pt">
-                <v:stroke endarrow="block" joinstyle="miter"/>
-              </v:shape>
-            </w:pict>
-          </mc:Fallback>
-        </mc:AlternateContent>
-      </w:r>
-    </w:p>
-    <w:p>
-      <w:pPr>
-        <w:pStyle w:val="ListParagraph"/>
-        <w:ind w:left="1170"/>
-        <w:rPr>
-          <w:rFonts w:asciiTheme="majorBidi" w:hAnsiTheme="majorBidi" w:cstheme="majorBidi"/>
-          <w:b/>
-          <w:bCs/>
-          <w:color w:val="000000" w:themeColor="text1"/>
-          <w:sz w:val="34"/>
-          <w:szCs w:val="34"/>
-        </w:rPr>
-      </w:pPr>
-      <w:r>
-        <w:rPr>
-          <w:rFonts w:asciiTheme="majorBidi" w:hAnsiTheme="majorBidi" w:cstheme="majorBidi"/>
-          <w:b/>
-          <w:bCs/>
-          <w:noProof/>
-          <w:color w:val="000000" w:themeColor="text1"/>
-          <w:sz w:val="34"/>
-          <w:szCs w:val="34"/>
-        </w:rPr>
-        <mc:AlternateContent>
-          <mc:Choice Requires="wps">
-            <w:drawing>
-              <wp:anchor distT="0" distB="0" distL="114300" distR="114300" simplePos="0" relativeHeight="251694080" behindDoc="0" locked="0" layoutInCell="1" allowOverlap="1" wp14:anchorId="6116DFA7" wp14:editId="458EF3D7">
-                <wp:simplePos x="0" y="0"/>
-                <wp:positionH relativeFrom="column">
-                  <wp:posOffset>1885950</wp:posOffset>
-                </wp:positionH>
-                <wp:positionV relativeFrom="paragraph">
-                  <wp:posOffset>86360</wp:posOffset>
-                </wp:positionV>
-                <wp:extent cx="2562225" cy="381000"/>
-                <wp:effectExtent l="0" t="0" r="0" b="0"/>
-                <wp:wrapNone/>
-                <wp:docPr id="36" name="Text Box 36"/>
-                <wp:cNvGraphicFramePr/>
-                <a:graphic xmlns:a="http://schemas.openxmlformats.org/drawingml/2006/main">
-                  <a:graphicData uri="http://schemas.microsoft.com/office/word/2010/wordprocessingShape">
-                    <wps:wsp>
-                      <wps:cNvSpPr txBox="1"/>
-                      <wps:spPr>
-                        <a:xfrm>
-                          <a:off x="0" y="0"/>
-                          <a:ext cx="2562225" cy="381000"/>
-                        </a:xfrm>
-                        <a:prstGeom prst="rect">
-                          <a:avLst/>
-                        </a:prstGeom>
-                        <a:noFill/>
-                        <a:ln w="6350">
-                          <a:noFill/>
-                        </a:ln>
-                      </wps:spPr>
-                      <wps:txbx>
-                        <w:txbxContent>
-                          <w:p>
-                            <w:pPr>
-                              <w:rPr>
-                                <w:sz w:val="26"/>
-                                <w:szCs w:val="26"/>
-                              </w:rPr>
-                            </w:pPr>
-                            <w:r>
-                              <w:rPr>
-                                <w:sz w:val="26"/>
-                                <w:szCs w:val="26"/>
-                              </w:rPr>
-                              <w:t>FlashWriteSector</w:t>
-                            </w:r>
-                            <w:r>
-                              <w:rPr>
-                                <w:sz w:val="26"/>
-                                <w:szCs w:val="26"/>
-                              </w:rPr>
-                              <w:t>_t</w:t>
-                            </w:r>
-                          </w:p>
-                        </w:txbxContent>
-                      </wps:txbx>
-                      <wps:bodyPr rot="0" spcFirstLastPara="0" vertOverflow="overflow" horzOverflow="overflow" vert="horz" wrap="square" lIns="91440" tIns="45720" rIns="91440" bIns="45720" numCol="1" spcCol="0" rtlCol="0" fromWordArt="0" anchor="t" anchorCtr="0" forceAA="0" compatLnSpc="1">
-                        <a:prstTxWarp prst="textNoShape">
-                          <a:avLst/>
-                        </a:prstTxWarp>
-                        <a:noAutofit/>
-                      </wps:bodyPr>
-                    </wps:wsp>
-                  </a:graphicData>
-                </a:graphic>
-              </wp:anchor>
-            </w:drawing>
-          </mc:Choice>
-          <mc:Fallback>
-            <w:pict>
-              <v:shape w14:anchorId="6116DFA7" id="Text Box 36" o:spid="_x0000_s1041" type="#_x0000_t202" style="position:absolute;left:0;text-align:left;margin-left:148.5pt;margin-top:6.8pt;width:201.75pt;height:30pt;z-index:251694080;visibility:visible;mso-wrap-style:square;mso-wrap-distance-left:9pt;mso-wrap-distance-top:0;mso-wrap-distance-right:9pt;mso-wrap-distance-bottom:0;mso-position-horizontal:absolute;mso-position-horizontal-relative:text;mso-position-vertical:absolute;mso-position-vertical-relative:text;v-text-anchor:top" o:gfxdata="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" filled="f" stroked="f" strokeweight=".5pt">
-                <v:textbox>
-                  <w:txbxContent>
-                    <w:p>
-                      <w:pPr>
-                        <w:rPr>
-                          <w:sz w:val="26"/>
-                          <w:szCs w:val="26"/>
-                        </w:rPr>
-                      </w:pPr>
-                      <w:r>
-                        <w:rPr>
-                          <w:sz w:val="26"/>
-                          <w:szCs w:val="26"/>
-                        </w:rPr>
-                        <w:t>FlashWriteSector</w:t>
-                      </w:r>
-                      <w:r>
-                        <w:rPr>
-                          <w:sz w:val="26"/>
-                          <w:szCs w:val="26"/>
-                        </w:rPr>
-                        <w:t>_t</w:t>
-                      </w:r>
-                    </w:p>
-                  </w:txbxContent>
-                </v:textbox>
-              </v:shape>
-            </w:pict>
-          </mc:Fallback>
-        </mc:AlternateContent>
-      </w:r>
-    </w:p>
-    <w:p>
-      <w:pPr>
-        <w:pStyle w:val="ListParagraph"/>
-        <w:ind w:left="1170"/>
-        <w:rPr>
-          <w:rFonts w:asciiTheme="majorBidi" w:hAnsiTheme="majorBidi" w:cstheme="majorBidi"/>
-          <w:b/>
-          <w:bCs/>
-          <w:color w:val="000000" w:themeColor="text1"/>
-          <w:sz w:val="34"/>
-          <w:szCs w:val="34"/>
-        </w:rPr>
-      </w:pPr>
-      <w:r>
-        <w:rPr>
-          <w:rFonts w:asciiTheme="majorBidi" w:hAnsiTheme="majorBidi" w:cstheme="majorBidi"/>
-          <w:b/>
-          <w:bCs/>
-          <w:noProof/>
-          <w:color w:val="000000" w:themeColor="text1"/>
-          <w:sz w:val="34"/>
-          <w:szCs w:val="34"/>
-        </w:rPr>
-        <mc:AlternateContent>
-          <mc:Choice Requires="wps">
-            <w:drawing>
-              <wp:anchor distT="0" distB="0" distL="114300" distR="114300" simplePos="0" relativeHeight="251696128" behindDoc="0" locked="0" layoutInCell="1" allowOverlap="1" wp14:anchorId="517ED1AC" wp14:editId="093E9AD0">
-                <wp:simplePos x="0" y="0"/>
-                <wp:positionH relativeFrom="column">
-                  <wp:posOffset>1885950</wp:posOffset>
-                </wp:positionH>
-                <wp:positionV relativeFrom="paragraph">
-                  <wp:posOffset>238125</wp:posOffset>
-                </wp:positionV>
-                <wp:extent cx="2562225" cy="381000"/>
-                <wp:effectExtent l="0" t="0" r="0" b="0"/>
-                <wp:wrapNone/>
-                <wp:docPr id="37" name="Text Box 37"/>
-                <wp:cNvGraphicFramePr/>
-                <a:graphic xmlns:a="http://schemas.openxmlformats.org/drawingml/2006/main">
-                  <a:graphicData uri="http://schemas.microsoft.com/office/word/2010/wordprocessingShape">
-                    <wps:wsp>
-                      <wps:cNvSpPr txBox="1"/>
-                      <wps:spPr>
-                        <a:xfrm>
-                          <a:off x="0" y="0"/>
-                          <a:ext cx="2562225" cy="381000"/>
-                        </a:xfrm>
-                        <a:prstGeom prst="rect">
-                          <a:avLst/>
-                        </a:prstGeom>
-                        <a:noFill/>
-                        <a:ln w="6350">
-                          <a:noFill/>
-                        </a:ln>
-                      </wps:spPr>
-                      <wps:txbx>
-                        <w:txbxContent>
-                          <w:p>
-                            <w:pPr>
-                              <w:ind w:left="2880" w:hanging="2880"/>
-                              <w:rPr>
-                                <w:sz w:val="26"/>
-                                <w:szCs w:val="26"/>
-                              </w:rPr>
-                            </w:pPr>
-                            <w:r>
-                              <w:rPr>
-                                <w:sz w:val="26"/>
-                                <w:szCs w:val="26"/>
-                              </w:rPr>
-                              <w:t>RespondFrame</w:t>
-                            </w:r>
-                            <w:r>
-                              <w:rPr>
-                                <w:sz w:val="26"/>
-                                <w:szCs w:val="26"/>
-                              </w:rPr>
-                              <w:t>_t</w:t>
-                            </w:r>
-                          </w:p>
-                        </w:txbxContent>
-                      </wps:txbx>
-                      <wps:bodyPr rot="0" spcFirstLastPara="0" vertOverflow="overflow" horzOverflow="overflow" vert="horz" wrap="square" lIns="91440" tIns="45720" rIns="91440" bIns="45720" numCol="1" spcCol="0" rtlCol="0" fromWordArt="0" anchor="t" anchorCtr="0" forceAA="0" compatLnSpc="1">
-                        <a:prstTxWarp prst="textNoShape">
-                          <a:avLst/>
-                        </a:prstTxWarp>
-                        <a:noAutofit/>
-                      </wps:bodyPr>
-                    </wps:wsp>
-                  </a:graphicData>
-                </a:graphic>
-              </wp:anchor>
-            </w:drawing>
-          </mc:Choice>
-          <mc:Fallback>
-            <w:pict>
-              <v:shape w14:anchorId="517ED1AC" id="Text Box 37" o:spid="_x0000_s1042" type="#_x0000_t202" style="position:absolute;left:0;text-align:left;margin-left:148.5pt;margin-top:18.75pt;width:201.75pt;height:30pt;z-index:251696128;visibility:visible;mso-wrap-style:square;mso-wrap-distance-left:9pt;mso-wrap-distance-top:0;mso-wrap-distance-right:9pt;mso-wrap-distance-bottom:0;mso-position-horizontal:absolute;mso-position-horizontal-relative:text;mso-position-vertical:absolute;mso-position-vertical-relative:text;v-text-anchor:top" o:gfxdata="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" filled="f" stroked="f" strokeweight=".5pt">
-                <v:textbox>
-                  <w:txbxContent>
-                    <w:p>
-                      <w:pPr>
-                        <w:ind w:left="2880" w:hanging="2880"/>
-                        <w:rPr>
-                          <w:sz w:val="26"/>
-                          <w:szCs w:val="26"/>
-                        </w:rPr>
-                      </w:pPr>
-                      <w:r>
-                        <w:rPr>
-                          <w:sz w:val="26"/>
-                          <w:szCs w:val="26"/>
-                        </w:rPr>
-                        <w:t>RespondFrame</w:t>
-                      </w:r>
-                      <w:r>
-                        <w:rPr>
-                          <w:sz w:val="26"/>
-                          <w:szCs w:val="26"/>
-                        </w:rPr>
-                        <w:t>_t</w:t>
-                      </w:r>
-                    </w:p>
-                  </w:txbxContent>
-                </v:textbox>
-              </v:shape>
-            </w:pict>
-          </mc:Fallback>
-        </mc:AlternateContent>
-      </w:r>
-    </w:p>
-    <w:p>
-      <w:pPr>
-        <w:pStyle w:val="ListParagraph"/>
-        <w:ind w:left="1170"/>
-        <w:rPr>
-          <w:rFonts w:asciiTheme="majorBidi" w:hAnsiTheme="majorBidi" w:cstheme="majorBidi"/>
-          <w:b/>
-          <w:bCs/>
-          <w:color w:val="000000" w:themeColor="text1"/>
-          <w:sz w:val="34"/>
-          <w:szCs w:val="34"/>
-        </w:rPr>
-      </w:pPr>
-    </w:p>
-    <w:p>
-      <w:pPr>
-        <w:pStyle w:val="ListParagraph"/>
-        <w:ind w:left="1170"/>
-        <w:rPr>
-          <w:rFonts w:asciiTheme="majorBidi" w:hAnsiTheme="majorBidi" w:cstheme="majorBidi"/>
-          <w:b/>
-          <w:bCs/>
-          <w:color w:val="000000" w:themeColor="text1"/>
-          <w:sz w:val="34"/>
-          <w:szCs w:val="34"/>
-        </w:rPr>
-      </w:pPr>
       <w:r>
         <w:rPr>
           <w:rFonts w:asciiTheme="majorBidi" w:hAnsiTheme="majorBidi" w:cstheme="majorBidi"/>
@@ -7407,7 +7350,7 @@
           </mc:Choice>
           <mc:Fallback>
             <w:pict>
-              <v:shape w14:anchorId="6ED401BF" id="Text Box 45" o:spid="_x0000_s1043" type="#_x0000_t202" style="position:absolute;left:0;text-align:left;margin-left:-44.25pt;margin-top:14.05pt;width:138pt;height:63pt;z-index:251709440;visibility:visible;mso-wrap-style:square;mso-width-percent:0;mso-wrap-distance-left:9pt;mso-wrap-distance-top:0;mso-wrap-distance-right:9pt;mso-wrap-distance-bottom:0;mso-position-horizontal:absolute;mso-position-horizontal-relative:text;mso-position-vertical:absolute;mso-position-vertical-relative:text;mso-width-percent:0;mso-width-relative:margin;v-text-anchor:top" o:gfxdata="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" fillcolor="white [3201]" strokeweight=".5pt">
+              <v:shape w14:anchorId="6ED401BF" id="Text Box 45" o:spid="_x0000_s1058" type="#_x0000_t202" style="position:absolute;left:0;text-align:left;margin-left:-44.25pt;margin-top:14.05pt;width:138pt;height:63pt;z-index:251709440;visibility:visible;mso-wrap-style:square;mso-width-percent:0;mso-wrap-distance-left:9pt;mso-wrap-distance-top:0;mso-wrap-distance-right:9pt;mso-wrap-distance-bottom:0;mso-position-horizontal:absolute;mso-position-horizontal-relative:text;mso-position-vertical:absolute;mso-position-vertical-relative:text;mso-width-percent:0;mso-width-relative:margin;v-text-anchor:top" o:gfxdata="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" fillcolor="white [3201]" strokeweight=".5pt">
                 <v:textbox>
                   <w:txbxContent>
                     <w:p>
@@ -7498,7 +7441,7 @@
           </mc:Choice>
           <mc:Fallback>
             <w:pict>
-              <v:shape w14:anchorId="0F62F65B" id="Text Box 44" o:spid="_x0000_s1044" type="#_x0000_t202" style="position:absolute;left:0;text-align:left;margin-left:341.25pt;margin-top:12.55pt;width:164.25pt;height:63pt;z-index:251708416;visibility:visible;mso-wrap-style:square;mso-wrap-distance-left:9pt;mso-wrap-distance-top:0;mso-wrap-distance-right:9pt;mso-wrap-distance-bottom:0;mso-position-horizontal:absolute;mso-position-horizontal-relative:text;mso-position-vertical:absolute;mso-position-vertical-relative:text;v-text-anchor:top" o:gfxdata="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" fillcolor="white [3201]" strokeweight=".5pt">
+              <v:shape w14:anchorId="0F62F65B" id="Text Box 44" o:spid="_x0000_s1059" type="#_x0000_t202" style="position:absolute;left:0;text-align:left;margin-left:341.25pt;margin-top:12.55pt;width:164.25pt;height:63pt;z-index:251708416;visibility:visible;mso-wrap-style:square;mso-wrap-distance-left:9pt;mso-wrap-distance-top:0;mso-wrap-distance-right:9pt;mso-wrap-distance-bottom:0;mso-position-horizontal:absolute;mso-position-horizontal-relative:text;mso-position-vertical:absolute;mso-position-vertical-relative:text;v-text-anchor:top" o:gfxdata="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" fillcolor="white [3201]" strokeweight=".5pt">
                 <v:textbox>
                   <w:txbxContent>
                     <w:p>
@@ -7516,82 +7459,140 @@
           </mc:Fallback>
         </mc:AlternateContent>
       </w:r>
-      <w:r>
-        <w:rPr>
-          <w:rFonts w:asciiTheme="majorBidi" w:hAnsiTheme="majorBidi" w:cstheme="majorBidi"/>
-          <w:b/>
-          <w:bCs/>
-          <w:noProof/>
+    </w:p>
+    <w:p>
+      <w:pPr>
+        <w:pStyle w:val="ListParagraph"/>
+        <w:ind w:left="1170"/>
+        <w:rPr>
+          <w:rFonts w:asciiTheme="majorBidi" w:hAnsiTheme="majorBidi" w:cstheme="majorBidi"/>
+          <w:b/>
+          <w:bCs/>
           <w:color w:val="000000" w:themeColor="text1"/>
           <w:sz w:val="34"/>
           <w:szCs w:val="34"/>
         </w:rPr>
+      </w:pPr>
+      <w:r>
+        <w:rPr>
+          <w:rFonts w:asciiTheme="majorBidi" w:hAnsiTheme="majorBidi" w:cstheme="majorBidi"/>
+          <w:b/>
+          <w:bCs/>
+          <w:noProof/>
+          <w:color w:val="000000" w:themeColor="text1"/>
+          <w:sz w:val="34"/>
+          <w:szCs w:val="34"/>
+        </w:rPr>
         <mc:AlternateContent>
-          <mc:Choice Requires="wps">
+          <mc:Choice Requires="wpg">
             <w:drawing>
-              <wp:anchor distT="0" distB="0" distL="114300" distR="114300" simplePos="0" relativeHeight="251698176" behindDoc="0" locked="0" layoutInCell="1" allowOverlap="1" wp14:anchorId="51E474BC" wp14:editId="445F3F57">
+              <wp:anchor distT="0" distB="0" distL="114300" distR="114300" simplePos="0" relativeHeight="251700224" behindDoc="0" locked="0" layoutInCell="1" allowOverlap="1">
                 <wp:simplePos x="0" y="0"/>
                 <wp:positionH relativeFrom="column">
-                  <wp:posOffset>1885950</wp:posOffset>
+                  <wp:posOffset>1295400</wp:posOffset>
                 </wp:positionH>
                 <wp:positionV relativeFrom="paragraph">
-                  <wp:posOffset>121285</wp:posOffset>
+                  <wp:posOffset>272415</wp:posOffset>
                 </wp:positionV>
-                <wp:extent cx="2562225" cy="381000"/>
-                <wp:effectExtent l="0" t="0" r="0" b="0"/>
+                <wp:extent cx="3152775" cy="381000"/>
+                <wp:effectExtent l="38100" t="0" r="0" b="0"/>
                 <wp:wrapNone/>
-                <wp:docPr id="38" name="Text Box 38"/>
+                <wp:docPr id="46" name="Group 46"/>
                 <wp:cNvGraphicFramePr/>
                 <a:graphic xmlns:a="http://schemas.openxmlformats.org/drawingml/2006/main">
-                  <a:graphicData uri="http://schemas.microsoft.com/office/word/2010/wordprocessingShape">
-                    <wps:wsp>
-                      <wps:cNvSpPr txBox="1"/>
-                      <wps:spPr>
+                  <a:graphicData uri="http://schemas.microsoft.com/office/word/2010/wordprocessingGroup">
+                    <wpg:wgp>
+                      <wpg:cNvGrpSpPr/>
+                      <wpg:grpSpPr>
                         <a:xfrm>
                           <a:off x="0" y="0"/>
-                          <a:ext cx="2562225" cy="381000"/>
+                          <a:ext cx="3152775" cy="381000"/>
+                          <a:chOff x="0" y="0"/>
+                          <a:chExt cx="3152775" cy="381000"/>
                         </a:xfrm>
-                        <a:prstGeom prst="rect">
-                          <a:avLst/>
-                        </a:prstGeom>
-                        <a:noFill/>
-                        <a:ln w="6350">
+                      </wpg:grpSpPr>
+                      <wps:wsp>
+                        <wps:cNvPr id="31" name="Straight Arrow Connector 31"/>
+                        <wps:cNvCnPr/>
+                        <wps:spPr>
+                          <a:xfrm flipH="1">
+                            <a:off x="0" y="257175"/>
+                            <a:ext cx="2971800" cy="0"/>
+                          </a:xfrm>
+                          <a:prstGeom prst="straightConnector1">
+                            <a:avLst/>
+                          </a:prstGeom>
+                          <a:ln w="19050">
+                            <a:prstDash val="dash"/>
+                            <a:tailEnd type="triangle"/>
+                          </a:ln>
+                        </wps:spPr>
+                        <wps:style>
+                          <a:lnRef idx="1">
+                            <a:schemeClr val="dk1"/>
+                          </a:lnRef>
+                          <a:fillRef idx="0">
+                            <a:schemeClr val="dk1"/>
+                          </a:fillRef>
+                          <a:effectRef idx="0">
+                            <a:schemeClr val="dk1"/>
+                          </a:effectRef>
+                          <a:fontRef idx="minor">
+                            <a:schemeClr val="tx1"/>
+                          </a:fontRef>
+                        </wps:style>
+                        <wps:bodyPr/>
+                      </wps:wsp>
+                      <wps:wsp>
+                        <wps:cNvPr id="39" name="Text Box 39"/>
+                        <wps:cNvSpPr txBox="1"/>
+                        <wps:spPr>
+                          <a:xfrm>
+                            <a:off x="590550" y="0"/>
+                            <a:ext cx="2562225" cy="381000"/>
+                          </a:xfrm>
+                          <a:prstGeom prst="rect">
+                            <a:avLst/>
+                          </a:prstGeom>
                           <a:noFill/>
-                        </a:ln>
-                      </wps:spPr>
-                      <wps:txbx>
-                        <w:txbxContent>
-                          <w:p>
-                            <w:pPr>
-                              <w:rPr>
-                                <w:sz w:val="26"/>
-                                <w:szCs w:val="26"/>
-                              </w:rPr>
-                            </w:pPr>
-                            <w:r>
-                              <w:rPr>
-                                <w:sz w:val="26"/>
-                                <w:szCs w:val="26"/>
-                              </w:rPr>
-                              <w:t>EndFlashing</w:t>
-                            </w:r>
-                            <w:r>
-                              <w:rPr>
-                                <w:sz w:val="26"/>
-                                <w:szCs w:val="26"/>
-                              </w:rPr>
-                              <w:t>_t</w:t>
-                            </w:r>
-                          </w:p>
-                        </w:txbxContent>
-                      </wps:txbx>
-                      <wps:bodyPr rot="0" spcFirstLastPara="0" vertOverflow="overflow" horzOverflow="overflow" vert="horz" wrap="square" lIns="91440" tIns="45720" rIns="91440" bIns="45720" numCol="1" spcCol="0" rtlCol="0" fromWordArt="0" anchor="t" anchorCtr="0" forceAA="0" compatLnSpc="1">
-                        <a:prstTxWarp prst="textNoShape">
-                          <a:avLst/>
-                        </a:prstTxWarp>
-                        <a:noAutofit/>
-                      </wps:bodyPr>
-                    </wps:wsp>
+                          <a:ln w="6350">
+                            <a:noFill/>
+                          </a:ln>
+                        </wps:spPr>
+                        <wps:txbx>
+                          <w:txbxContent>
+                            <w:p>
+                              <w:pPr>
+                                <w:rPr>
+                                  <w:sz w:val="26"/>
+                                  <w:szCs w:val="26"/>
+                                </w:rPr>
+                              </w:pPr>
+                              <w:r>
+                                <w:rPr>
+                                  <w:sz w:val="26"/>
+                                  <w:szCs w:val="26"/>
+                                </w:rPr>
+                                <w:t>RespondFrame</w:t>
+                              </w:r>
+                              <w:r>
+                                <w:rPr>
+                                  <w:sz w:val="26"/>
+                                  <w:szCs w:val="26"/>
+                                </w:rPr>
+                                <w:t>_t</w:t>
+                              </w:r>
+                            </w:p>
+                          </w:txbxContent>
+                        </wps:txbx>
+                        <wps:bodyPr rot="0" spcFirstLastPara="0" vertOverflow="overflow" horzOverflow="overflow" vert="horz" wrap="square" lIns="91440" tIns="45720" rIns="91440" bIns="45720" numCol="1" spcCol="0" rtlCol="0" fromWordArt="0" anchor="t" anchorCtr="0" forceAA="0" compatLnSpc="1">
+                          <a:prstTxWarp prst="textNoShape">
+                            <a:avLst/>
+                          </a:prstTxWarp>
+                          <a:noAutofit/>
+                        </wps:bodyPr>
+                      </wps:wsp>
+                    </wpg:wgp>
                   </a:graphicData>
                 </a:graphic>
               </wp:anchor>
@@ -7599,34 +7600,39 @@
           </mc:Choice>
           <mc:Fallback>
             <w:pict>
-              <v:shape w14:anchorId="51E474BC" id="Text Box 38" o:spid="_x0000_s1045" type="#_x0000_t202" style="position:absolute;left:0;text-align:left;margin-left:148.5pt;margin-top:9.55pt;width:201.75pt;height:30pt;z-index:251698176;visibility:visible;mso-wrap-style:square;mso-wrap-distance-left:9pt;mso-wrap-distance-top:0;mso-wrap-distance-right:9pt;mso-wrap-distance-bottom:0;mso-position-horizontal:absolute;mso-position-horizontal-relative:text;mso-position-vertical:absolute;mso-position-vertical-relative:text;v-text-anchor:top" o:gfxdata="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" filled="f" stroked="f" strokeweight=".5pt">
-                <v:textbox>
-                  <w:txbxContent>
-                    <w:p>
-                      <w:pPr>
-                        <w:rPr>
-                          <w:sz w:val="26"/>
-                          <w:szCs w:val="26"/>
-                        </w:rPr>
-                      </w:pPr>
-                      <w:r>
-                        <w:rPr>
-                          <w:sz w:val="26"/>
-                          <w:szCs w:val="26"/>
-                        </w:rPr>
-                        <w:t>EndFlashing</w:t>
-                      </w:r>
-                      <w:r>
-                        <w:rPr>
-                          <w:sz w:val="26"/>
-                          <w:szCs w:val="26"/>
-                        </w:rPr>
-                        <w:t>_t</w:t>
-                      </w:r>
-                    </w:p>
-                  </w:txbxContent>
-                </v:textbox>
-              </v:shape>
+              <v:group id="Group 46" o:spid="_x0000_s1060" style="position:absolute;left:0;text-align:left;margin-left:102pt;margin-top:21.45pt;width:248.25pt;height:30pt;z-index:251700224" coordsize="31527,3810" o:gfxdata="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">
+                <v:shape id="Straight Arrow Connector 31" o:spid="_x0000_s1061" type="#_x0000_t32" style="position:absolute;top:2571;width:29718;height:0;flip:x;visibility:visible;mso-wrap-style:square" o:connectortype="straight" o:gfxdata="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" strokecolor="black [3200]" strokeweight="1.5pt">
+                  <v:stroke dashstyle="dash" endarrow="block" joinstyle="miter"/>
+                </v:shape>
+                <v:shape id="Text Box 39" o:spid="_x0000_s1062" type="#_x0000_t202" style="position:absolute;left:5905;width:25622;height:3810;visibility:visible;mso-wrap-style:square;v-text-anchor:top" o:gfxdata="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" filled="f" stroked="f" strokeweight=".5pt">
+                  <v:textbox>
+                    <w:txbxContent>
+                      <w:p>
+                        <w:pPr>
+                          <w:rPr>
+                            <w:sz w:val="26"/>
+                            <w:szCs w:val="26"/>
+                          </w:rPr>
+                        </w:pPr>
+                        <w:r>
+                          <w:rPr>
+                            <w:sz w:val="26"/>
+                            <w:szCs w:val="26"/>
+                          </w:rPr>
+                          <w:t>RespondFrame</w:t>
+                        </w:r>
+                        <w:r>
+                          <w:rPr>
+                            <w:sz w:val="26"/>
+                            <w:szCs w:val="26"/>
+                          </w:rPr>
+                          <w:t>_t</w:t>
+                        </w:r>
+                      </w:p>
+                    </w:txbxContent>
+                  </v:textbox>
+                </v:shape>
+              </v:group>
             </w:pict>
           </mc:Fallback>
         </mc:AlternateContent>
@@ -7645,208 +7651,6 @@
           <w:szCs w:val="34"/>
         </w:rPr>
       </w:pPr>
-      <w:r>
-        <w:rPr>
-          <w:rFonts w:asciiTheme="majorBidi" w:hAnsiTheme="majorBidi" w:cstheme="majorBidi"/>
-          <w:b/>
-          <w:bCs/>
-          <w:noProof/>
-          <w:color w:val="000000" w:themeColor="text1"/>
-          <w:sz w:val="34"/>
-          <w:szCs w:val="34"/>
-        </w:rPr>
-        <mc:AlternateContent>
-          <mc:Choice Requires="wps">
-            <w:drawing>
-              <wp:anchor distT="0" distB="0" distL="114300" distR="114300" simplePos="0" relativeHeight="251700224" behindDoc="0" locked="0" layoutInCell="1" allowOverlap="1" wp14:anchorId="1D2A6763" wp14:editId="7ECCF975">
-                <wp:simplePos x="0" y="0"/>
-                <wp:positionH relativeFrom="column">
-                  <wp:posOffset>1885950</wp:posOffset>
-                </wp:positionH>
-                <wp:positionV relativeFrom="paragraph">
-                  <wp:posOffset>272415</wp:posOffset>
-                </wp:positionV>
-                <wp:extent cx="2562225" cy="381000"/>
-                <wp:effectExtent l="0" t="0" r="0" b="0"/>
-                <wp:wrapNone/>
-                <wp:docPr id="39" name="Text Box 39"/>
-                <wp:cNvGraphicFramePr/>
-                <a:graphic xmlns:a="http://schemas.openxmlformats.org/drawingml/2006/main">
-                  <a:graphicData uri="http://schemas.microsoft.com/office/word/2010/wordprocessingShape">
-                    <wps:wsp>
-                      <wps:cNvSpPr txBox="1"/>
-                      <wps:spPr>
-                        <a:xfrm>
-                          <a:off x="0" y="0"/>
-                          <a:ext cx="2562225" cy="381000"/>
-                        </a:xfrm>
-                        <a:prstGeom prst="rect">
-                          <a:avLst/>
-                        </a:prstGeom>
-                        <a:noFill/>
-                        <a:ln w="6350">
-                          <a:noFill/>
-                        </a:ln>
-                      </wps:spPr>
-                      <wps:txbx>
-                        <w:txbxContent>
-                          <w:p>
-                            <w:pPr>
-                              <w:rPr>
-                                <w:sz w:val="26"/>
-                                <w:szCs w:val="26"/>
-                              </w:rPr>
-                            </w:pPr>
-                            <w:r>
-                              <w:rPr>
-                                <w:sz w:val="26"/>
-                                <w:szCs w:val="26"/>
-                              </w:rPr>
-                              <w:t>RespondFrame</w:t>
-                            </w:r>
-                            <w:r>
-                              <w:rPr>
-                                <w:sz w:val="26"/>
-                                <w:szCs w:val="26"/>
-                              </w:rPr>
-                              <w:t>_t</w:t>
-                            </w:r>
-                          </w:p>
-                        </w:txbxContent>
-                      </wps:txbx>
-                      <wps:bodyPr rot="0" spcFirstLastPara="0" vertOverflow="overflow" horzOverflow="overflow" vert="horz" wrap="square" lIns="91440" tIns="45720" rIns="91440" bIns="45720" numCol="1" spcCol="0" rtlCol="0" fromWordArt="0" anchor="t" anchorCtr="0" forceAA="0" compatLnSpc="1">
-                        <a:prstTxWarp prst="textNoShape">
-                          <a:avLst/>
-                        </a:prstTxWarp>
-                        <a:noAutofit/>
-                      </wps:bodyPr>
-                    </wps:wsp>
-                  </a:graphicData>
-                </a:graphic>
-              </wp:anchor>
-            </w:drawing>
-          </mc:Choice>
-          <mc:Fallback>
-            <w:pict>
-              <v:shape w14:anchorId="1D2A6763" id="Text Box 39" o:spid="_x0000_s1046" type="#_x0000_t202" style="position:absolute;left:0;text-align:left;margin-left:148.5pt;margin-top:21.45pt;width:201.75pt;height:30pt;z-index:251700224;visibility:visible;mso-wrap-style:square;mso-wrap-distance-left:9pt;mso-wrap-distance-top:0;mso-wrap-distance-right:9pt;mso-wrap-distance-bottom:0;mso-position-horizontal:absolute;mso-position-horizontal-relative:text;mso-position-vertical:absolute;mso-position-vertical-relative:text;v-text-anchor:top" o:gfxdata="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" filled="f" stroked="f" strokeweight=".5pt">
-                <v:textbox>
-                  <w:txbxContent>
-                    <w:p>
-                      <w:pPr>
-                        <w:rPr>
-                          <w:sz w:val="26"/>
-                          <w:szCs w:val="26"/>
-                        </w:rPr>
-                      </w:pPr>
-                      <w:r>
-                        <w:rPr>
-                          <w:sz w:val="26"/>
-                          <w:szCs w:val="26"/>
-                        </w:rPr>
-                        <w:t>RespondFrame</w:t>
-                      </w:r>
-                      <w:r>
-                        <w:rPr>
-                          <w:sz w:val="26"/>
-                          <w:szCs w:val="26"/>
-                        </w:rPr>
-                        <w:t>_t</w:t>
-                      </w:r>
-                    </w:p>
-                  </w:txbxContent>
-                </v:textbox>
-              </v:shape>
-            </w:pict>
-          </mc:Fallback>
-        </mc:AlternateContent>
-      </w:r>
-    </w:p>
-    <w:p>
-      <w:pPr>
-        <w:pStyle w:val="ListParagraph"/>
-        <w:ind w:left="1170"/>
-        <w:rPr>
-          <w:rFonts w:asciiTheme="majorBidi" w:hAnsiTheme="majorBidi" w:cstheme="majorBidi"/>
-          <w:b/>
-          <w:bCs/>
-          <w:color w:val="000000" w:themeColor="text1"/>
-          <w:sz w:val="34"/>
-          <w:szCs w:val="34"/>
-        </w:rPr>
-      </w:pPr>
-      <w:r>
-        <w:rPr>
-          <w:rFonts w:asciiTheme="majorBidi" w:hAnsiTheme="majorBidi" w:cstheme="majorBidi"/>
-          <w:b/>
-          <w:bCs/>
-          <w:noProof/>
-          <w:color w:val="000000" w:themeColor="text1"/>
-          <w:sz w:val="34"/>
-          <w:szCs w:val="34"/>
-        </w:rPr>
-        <mc:AlternateContent>
-          <mc:Choice Requires="wps">
-            <w:drawing>
-              <wp:anchor distT="0" distB="0" distL="114300" distR="114300" simplePos="0" relativeHeight="251684864" behindDoc="0" locked="0" layoutInCell="1" allowOverlap="1" wp14:anchorId="40D0F176" wp14:editId="2ACC16C2">
-                <wp:simplePos x="0" y="0"/>
-                <wp:positionH relativeFrom="column">
-                  <wp:posOffset>1295400</wp:posOffset>
-                </wp:positionH>
-                <wp:positionV relativeFrom="paragraph">
-                  <wp:posOffset>257810</wp:posOffset>
-                </wp:positionV>
-                <wp:extent cx="2971800" cy="0"/>
-                <wp:effectExtent l="38100" t="76200" r="0" b="95250"/>
-                <wp:wrapNone/>
-                <wp:docPr id="31" name="Straight Arrow Connector 31"/>
-                <wp:cNvGraphicFramePr/>
-                <a:graphic xmlns:a="http://schemas.openxmlformats.org/drawingml/2006/main">
-                  <a:graphicData uri="http://schemas.microsoft.com/office/word/2010/wordprocessingShape">
-                    <wps:wsp>
-                      <wps:cNvCnPr/>
-                      <wps:spPr>
-                        <a:xfrm flipH="1">
-                          <a:off x="0" y="0"/>
-                          <a:ext cx="2971800" cy="0"/>
-                        </a:xfrm>
-                        <a:prstGeom prst="straightConnector1">
-                          <a:avLst/>
-                        </a:prstGeom>
-                        <a:ln w="19050">
-                          <a:prstDash val="dash"/>
-                          <a:tailEnd type="triangle"/>
-                        </a:ln>
-                      </wps:spPr>
-                      <wps:style>
-                        <a:lnRef idx="1">
-                          <a:schemeClr val="dk1"/>
-                        </a:lnRef>
-                        <a:fillRef idx="0">
-                          <a:schemeClr val="dk1"/>
-                        </a:fillRef>
-                        <a:effectRef idx="0">
-                          <a:schemeClr val="dk1"/>
-                        </a:effectRef>
-                        <a:fontRef idx="minor">
-                          <a:schemeClr val="tx1"/>
-                        </a:fontRef>
-                      </wps:style>
-                      <wps:bodyPr/>
-                    </wps:wsp>
-                  </a:graphicData>
-                </a:graphic>
-              </wp:anchor>
-            </w:drawing>
-          </mc:Choice>
-          <mc:Fallback>
-            <w:pict>
-              <v:shape w14:anchorId="6023D7CC" id="Straight Arrow Connector 31" o:spid="_x0000_s1026" type="#_x0000_t32" style="position:absolute;margin-left:102pt;margin-top:20.3pt;width:234pt;height:0;flip:x;z-index:251684864;visibility:visible;mso-wrap-style:square;mso-wrap-distance-left:9pt;mso-wrap-distance-top:0;mso-wrap-distance-right:9pt;mso-wrap-distance-bottom:0;mso-position-horizontal:absolute;mso-position-horizontal-relative:text;mso-position-vertical:absolute;mso-position-vertical-relative:text" o:gfxdata="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" strokecolor="black [3200]" strokeweight="1.5pt">
-                <v:stroke dashstyle="dash" endarrow="block" joinstyle="miter"/>
-              </v:shape>
-            </w:pict>
-          </mc:Fallback>
-        </mc:AlternateContent>
-      </w:r>
     </w:p>
     <w:p>
       <w:pPr>
@@ -7991,7 +7795,18 @@
           <w:sz w:val="26"/>
           <w:szCs w:val="26"/>
         </w:rPr>
-        <w:t>Flashing data sectors (blocks).</w:t>
+        <w:t>Flash</w:t>
+      </w:r>
+      <w:bookmarkStart w:id="0" w:name="_GoBack"/>
+      <w:bookmarkEnd w:id="0"/>
+      <w:r>
+        <w:rPr>
+          <w:rFonts w:asciiTheme="majorBidi" w:hAnsiTheme="majorBidi" w:cstheme="majorBidi"/>
+          <w:color w:val="000000" w:themeColor="text1"/>
+          <w:sz w:val="26"/>
+          <w:szCs w:val="26"/>
+        </w:rPr>
+        <w:t xml:space="preserve"> data sectors (blocks).</w:t>
       </w:r>
     </w:p>
     <w:p>
@@ -8291,25 +8106,7 @@
           <w:sz w:val="26"/>
           <w:szCs w:val="26"/>
         </w:rPr>
-        <w:t xml:space="preserve">of the </w:t>
-      </w:r>
-      <w:r>
-        <w:rPr>
-          <w:rFonts w:asciiTheme="majorBidi" w:hAnsiTheme="majorBidi" w:cstheme="majorBidi"/>
-          <w:color w:val="000000" w:themeColor="text1"/>
-          <w:sz w:val="26"/>
-          <w:szCs w:val="26"/>
-        </w:rPr>
-        <w:t>FlashNewAppCmd_t frame</w:t>
-      </w:r>
-      <w:r>
-        <w:rPr>
-          <w:rFonts w:asciiTheme="majorBidi" w:hAnsiTheme="majorBidi" w:cstheme="majorBidi"/>
-          <w:color w:val="000000" w:themeColor="text1"/>
-          <w:sz w:val="26"/>
-          <w:szCs w:val="26"/>
-        </w:rPr>
-        <w:t>. The raspberry pi begins to send data blocks to the microcontroller in FlashWriteSector_t frame</w:t>
+        <w:t>of the FlashNewAppCmd_t frame. The raspberry pi begins to send data blocks to the microcontroller in FlashWriteSector_t frame</w:t>
       </w:r>
       <w:r>
         <w:rPr>
@@ -8362,16 +8159,7 @@
           <w:sz w:val="26"/>
           <w:szCs w:val="26"/>
         </w:rPr>
-        <w:t xml:space="preserve"> After verification, the microcontroller minus the data block from the total application size (received at the first stage) and </w:t>
-      </w:r>
-      <w:r>
-        <w:rPr>
-          <w:rFonts w:asciiTheme="majorBidi" w:hAnsiTheme="majorBidi" w:cstheme="majorBidi"/>
-          <w:color w:val="000000" w:themeColor="text1"/>
-          <w:sz w:val="26"/>
-          <w:szCs w:val="26"/>
-        </w:rPr>
-        <w:t xml:space="preserve">replies with RespondFrame_t with </w:t>
+        <w:t xml:space="preserve"> After verification, the microcontroller minus the data block from the total application size (received at the first stage) and replies with RespondFrame_t with </w:t>
       </w:r>
       <w:proofErr w:type="spellStart"/>
       <w:r>
@@ -8460,16 +8248,7 @@
           <w:sz w:val="26"/>
           <w:szCs w:val="26"/>
         </w:rPr>
-        <w:t>sends EndFlashing_t frame, the microcontroller verifies the end flashing key, writes the marker and application entry point, and replies</w:t>
-      </w:r>
-      <w:r>
-        <w:rPr>
-          <w:rFonts w:asciiTheme="majorBidi" w:hAnsiTheme="majorBidi" w:cstheme="majorBidi"/>
-          <w:color w:val="000000" w:themeColor="text1"/>
-          <w:sz w:val="26"/>
-          <w:szCs w:val="26"/>
-        </w:rPr>
-        <w:t xml:space="preserve"> with RespondFrame_t with </w:t>
+        <w:t xml:space="preserve">sends EndFlashing_t frame, the microcontroller verifies the end flashing key, writes the marker and application entry point, and replies with RespondFrame_t with </w:t>
       </w:r>
       <w:proofErr w:type="spellStart"/>
       <w:r>
@@ -8489,16 +8268,7 @@
           <w:sz w:val="26"/>
           <w:szCs w:val="26"/>
         </w:rPr>
-        <w:t xml:space="preserve"> equals RECEIVED_</w:t>
-      </w:r>
-      <w:r>
-        <w:rPr>
-          <w:rFonts w:asciiTheme="majorBidi" w:hAnsiTheme="majorBidi" w:cstheme="majorBidi"/>
-          <w:color w:val="000000" w:themeColor="text1"/>
-          <w:sz w:val="26"/>
-          <w:szCs w:val="26"/>
-        </w:rPr>
-        <w:t>OK.</w:t>
+        <w:t xml:space="preserve"> equals RECEIVED_OK.</w:t>
       </w:r>
     </w:p>
     <w:p>
@@ -8523,10 +8293,7 @@
         <w:t xml:space="preserve"> Finally it makes a software reset to start the bootloader. The bootloader checks the marker value at the beginning then jumps to the application entry point.</w:t>
       </w:r>
     </w:p>
-    <w:p>
-      <w:bookmarkStart w:id="0" w:name="_GoBack"/>
-      <w:bookmarkEnd w:id="0"/>
-    </w:p>
+    <w:p/>
     <w:sectPr>
       <w:pgSz w:w="12240" w:h="15840"/>
       <w:pgMar w:top="1440" w:right="1440" w:bottom="1440" w:left="1440" w:header="720" w:footer="720" w:gutter="0"/>

</xml_diff>